<commit_message>
PMP, PSR, Executive summary ver 0.1
</commit_message>
<xml_diff>
--- a/Progress 1_submitted/DCSS - PSR - ver 0.1.docx
+++ b/Progress 1_submitted/DCSS - PSR - ver 0.1.docx
@@ -14,8 +14,6 @@
           <w:szCs w:val="56"/>
         </w:rPr>
       </w:pPr>
-      <w:bookmarkStart w:id="0" w:name="_GoBack"/>
-      <w:bookmarkEnd w:id="0"/>
       <w:r>
         <w:rPr>
           <w:rFonts w:ascii="Times New Roman" w:hAnsi="Times New Roman" w:cs="Times New Roman"/>
@@ -47,6 +45,29 @@
           <w:sz w:val="40"/>
           <w:szCs w:val="40"/>
         </w:rPr>
+        <w:t>Progress 2</w:t>
+      </w:r>
+    </w:p>
+    <w:p>
+      <w:pPr>
+        <w:widowControl w:val="0"/>
+        <w:jc w:val="center"/>
+        <w:rPr>
+          <w:rFonts w:ascii="Times New Roman" w:hAnsi="Times New Roman" w:cs="Times New Roman"/>
+          <w:bCs/>
+          <w:color w:val="auto"/>
+          <w:sz w:val="40"/>
+          <w:szCs w:val="40"/>
+        </w:rPr>
+      </w:pPr>
+      <w:r>
+        <w:rPr>
+          <w:rFonts w:ascii="Times New Roman" w:hAnsi="Times New Roman" w:cs="Times New Roman"/>
+          <w:bCs/>
+          <w:color w:val="auto"/>
+          <w:sz w:val="40"/>
+          <w:szCs w:val="40"/>
+        </w:rPr>
         <w:t>Project Status Report</w:t>
       </w:r>
     </w:p>
@@ -124,6 +145,7 @@
           <w:szCs w:val="32"/>
         </w:rPr>
       </w:pPr>
+      <w:proofErr w:type="spellStart"/>
       <w:r>
         <w:rPr>
           <w:rFonts w:ascii="Times New Roman" w:hAnsi="Times New Roman" w:cs="Times New Roman"/>
@@ -132,8 +154,31 @@
           <w:sz w:val="32"/>
           <w:szCs w:val="32"/>
         </w:rPr>
-        <w:t>Kanokwan Maneerat</w:t>
+        <w:t>Kanokwan</w:t>
       </w:r>
+      <w:proofErr w:type="spellEnd"/>
+      <w:r>
+        <w:rPr>
+          <w:rFonts w:ascii="Times New Roman" w:hAnsi="Times New Roman" w:cs="Times New Roman"/>
+          <w:b/>
+          <w:color w:val="auto"/>
+          <w:sz w:val="32"/>
+          <w:szCs w:val="32"/>
+        </w:rPr>
+        <w:t xml:space="preserve"> </w:t>
+      </w:r>
+      <w:proofErr w:type="spellStart"/>
+      <w:r>
+        <w:rPr>
+          <w:rFonts w:ascii="Times New Roman" w:hAnsi="Times New Roman" w:cs="Times New Roman"/>
+          <w:b/>
+          <w:color w:val="auto"/>
+          <w:sz w:val="32"/>
+          <w:szCs w:val="32"/>
+        </w:rPr>
+        <w:t>Maneerat</w:t>
+      </w:r>
+      <w:proofErr w:type="spellEnd"/>
       <w:r>
         <w:rPr>
           <w:rFonts w:ascii="Times New Roman" w:hAnsi="Times New Roman" w:cs="Times New Roman"/>
@@ -158,6 +203,7 @@
           <w:szCs w:val="32"/>
         </w:rPr>
       </w:pPr>
+      <w:proofErr w:type="spellStart"/>
       <w:r>
         <w:rPr>
           <w:rFonts w:ascii="Times New Roman" w:hAnsi="Times New Roman" w:cs="Times New Roman"/>
@@ -166,7 +212,40 @@
           <w:sz w:val="32"/>
           <w:szCs w:val="32"/>
         </w:rPr>
-        <w:t>Worapun Wongkium      542115055</w:t>
+        <w:t>Worapun</w:t>
+      </w:r>
+      <w:proofErr w:type="spellEnd"/>
+      <w:r>
+        <w:rPr>
+          <w:rFonts w:ascii="Times New Roman" w:hAnsi="Times New Roman" w:cs="Times New Roman"/>
+          <w:b/>
+          <w:color w:val="auto"/>
+          <w:sz w:val="32"/>
+          <w:szCs w:val="32"/>
+        </w:rPr>
+        <w:t xml:space="preserve"> </w:t>
+      </w:r>
+      <w:proofErr w:type="spellStart"/>
+      <w:r>
+        <w:rPr>
+          <w:rFonts w:ascii="Times New Roman" w:hAnsi="Times New Roman" w:cs="Times New Roman"/>
+          <w:b/>
+          <w:color w:val="auto"/>
+          <w:sz w:val="32"/>
+          <w:szCs w:val="32"/>
+        </w:rPr>
+        <w:t>Wongkium</w:t>
+      </w:r>
+      <w:proofErr w:type="spellEnd"/>
+      <w:r>
+        <w:rPr>
+          <w:rFonts w:ascii="Times New Roman" w:hAnsi="Times New Roman" w:cs="Times New Roman"/>
+          <w:b/>
+          <w:color w:val="auto"/>
+          <w:sz w:val="32"/>
+          <w:szCs w:val="32"/>
+        </w:rPr>
+        <w:t xml:space="preserve">      542115055</w:t>
       </w:r>
     </w:p>
     <w:p>
@@ -430,8 +509,52 @@
           <w:sz w:val="32"/>
           <w:szCs w:val="32"/>
         </w:rPr>
-        <w:t>Mrs. Yun Rim Park</w:t>
+        <w:t>M</w:t>
       </w:r>
+      <w:r>
+        <w:rPr>
+          <w:rFonts w:ascii="Times New Roman" w:hAnsi="Times New Roman" w:cs="Times New Roman"/>
+          <w:bCs/>
+          <w:color w:val="auto"/>
+          <w:sz w:val="32"/>
+          <w:szCs w:val="32"/>
+        </w:rPr>
+        <w:t xml:space="preserve">iss </w:t>
+      </w:r>
+      <w:proofErr w:type="spellStart"/>
+      <w:r>
+        <w:rPr>
+          <w:rFonts w:ascii="Times New Roman" w:hAnsi="Times New Roman" w:cs="Times New Roman"/>
+          <w:bCs/>
+          <w:color w:val="auto"/>
+          <w:sz w:val="32"/>
+          <w:szCs w:val="32"/>
+        </w:rPr>
+        <w:t>Pattama</w:t>
+      </w:r>
+      <w:proofErr w:type="spellEnd"/>
+      <w:r>
+        <w:rPr>
+          <w:rFonts w:ascii="Times New Roman" w:hAnsi="Times New Roman" w:cs="Times New Roman"/>
+          <w:bCs/>
+          <w:color w:val="auto"/>
+          <w:sz w:val="32"/>
+          <w:szCs w:val="32"/>
+        </w:rPr>
+        <w:t xml:space="preserve"> </w:t>
+      </w:r>
+      <w:proofErr w:type="spellStart"/>
+      <w:r>
+        <w:rPr>
+          <w:rFonts w:ascii="Times New Roman" w:hAnsi="Times New Roman" w:cs="Times New Roman"/>
+          <w:bCs/>
+          <w:color w:val="auto"/>
+          <w:sz w:val="32"/>
+          <w:szCs w:val="32"/>
+        </w:rPr>
+        <w:t>Longani</w:t>
+      </w:r>
+      <w:proofErr w:type="spellEnd"/>
     </w:p>
     <w:p>
       <w:pPr>
@@ -585,6 +708,7 @@
                 <w:szCs w:val="24"/>
               </w:rPr>
             </w:pPr>
+            <w:proofErr w:type="spellStart"/>
             <w:r>
               <w:rPr>
                 <w:rFonts w:ascii="Times New Roman" w:hAnsi="Times New Roman" w:cs="Times New Roman"/>
@@ -593,8 +717,31 @@
                 <w:sz w:val="24"/>
                 <w:szCs w:val="24"/>
               </w:rPr>
-              <w:t>Kanokwan Maneerat</w:t>
-            </w:r>
+              <w:t>Kanokwan</w:t>
+            </w:r>
+            <w:proofErr w:type="spellEnd"/>
+            <w:r>
+              <w:rPr>
+                <w:rFonts w:ascii="Times New Roman" w:hAnsi="Times New Roman" w:cs="Times New Roman"/>
+                <w:bCs/>
+                <w:color w:val="auto"/>
+                <w:sz w:val="24"/>
+                <w:szCs w:val="24"/>
+              </w:rPr>
+              <w:t xml:space="preserve"> </w:t>
+            </w:r>
+            <w:proofErr w:type="spellStart"/>
+            <w:r>
+              <w:rPr>
+                <w:rFonts w:ascii="Times New Roman" w:hAnsi="Times New Roman" w:cs="Times New Roman"/>
+                <w:bCs/>
+                <w:color w:val="auto"/>
+                <w:sz w:val="24"/>
+                <w:szCs w:val="24"/>
+              </w:rPr>
+              <w:t>Maneerat</w:t>
+            </w:r>
+            <w:proofErr w:type="spellEnd"/>
           </w:p>
           <w:p>
             <w:pPr>
@@ -605,6 +752,7 @@
                 <w:szCs w:val="24"/>
               </w:rPr>
             </w:pPr>
+            <w:proofErr w:type="spellStart"/>
             <w:r>
               <w:rPr>
                 <w:rFonts w:ascii="Times New Roman" w:hAnsi="Times New Roman" w:cs="Times New Roman"/>
@@ -613,8 +761,31 @@
                 <w:sz w:val="24"/>
                 <w:szCs w:val="24"/>
               </w:rPr>
-              <w:t>Worapun Wongkium</w:t>
-            </w:r>
+              <w:t>Worapun</w:t>
+            </w:r>
+            <w:proofErr w:type="spellEnd"/>
+            <w:r>
+              <w:rPr>
+                <w:rFonts w:ascii="Times New Roman" w:hAnsi="Times New Roman" w:cs="Times New Roman"/>
+                <w:bCs/>
+                <w:color w:val="auto"/>
+                <w:sz w:val="24"/>
+                <w:szCs w:val="24"/>
+              </w:rPr>
+              <w:t xml:space="preserve"> </w:t>
+            </w:r>
+            <w:proofErr w:type="spellStart"/>
+            <w:r>
+              <w:rPr>
+                <w:rFonts w:ascii="Times New Roman" w:hAnsi="Times New Roman" w:cs="Times New Roman"/>
+                <w:bCs/>
+                <w:color w:val="auto"/>
+                <w:sz w:val="24"/>
+                <w:szCs w:val="24"/>
+              </w:rPr>
+              <w:t>Wongkium</w:t>
+            </w:r>
+            <w:proofErr w:type="spellEnd"/>
             <w:r>
               <w:rPr>
                 <w:rFonts w:ascii="Times New Roman" w:hAnsi="Times New Roman" w:cs="Times New Roman"/>
@@ -1257,6 +1428,7 @@
       <w:tblPr>
         <w:tblStyle w:val="TableGrid"/>
         <w:tblW w:w="5000" w:type="pct"/>
+        <w:tblLayout w:type="fixed"/>
         <w:tblLook w:val="04A0" w:firstRow="1" w:lastRow="0" w:firstColumn="1" w:lastColumn="0" w:noHBand="0" w:noVBand="1"/>
       </w:tblPr>
       <w:tblGrid>
@@ -1355,6 +1527,7 @@
                 <w:szCs w:val="24"/>
               </w:rPr>
             </w:pPr>
+            <w:proofErr w:type="spellStart"/>
             <w:r>
               <w:rPr>
                 <w:rFonts w:ascii="Times New Roman" w:hAnsi="Times New Roman" w:cs="Times New Roman"/>
@@ -1363,8 +1536,31 @@
                 <w:sz w:val="24"/>
                 <w:szCs w:val="24"/>
               </w:rPr>
-              <w:t>Kanokwan Maneerat</w:t>
-            </w:r>
+              <w:t>Kanokwan</w:t>
+            </w:r>
+            <w:proofErr w:type="spellEnd"/>
+            <w:r>
+              <w:rPr>
+                <w:rFonts w:ascii="Times New Roman" w:hAnsi="Times New Roman" w:cs="Times New Roman"/>
+                <w:bCs/>
+                <w:color w:val="auto"/>
+                <w:sz w:val="24"/>
+                <w:szCs w:val="24"/>
+              </w:rPr>
+              <w:t xml:space="preserve"> </w:t>
+            </w:r>
+            <w:proofErr w:type="spellStart"/>
+            <w:r>
+              <w:rPr>
+                <w:rFonts w:ascii="Times New Roman" w:hAnsi="Times New Roman" w:cs="Times New Roman"/>
+                <w:bCs/>
+                <w:color w:val="auto"/>
+                <w:sz w:val="24"/>
+                <w:szCs w:val="24"/>
+              </w:rPr>
+              <w:t>Maneerat</w:t>
+            </w:r>
+            <w:proofErr w:type="spellEnd"/>
           </w:p>
           <w:p>
             <w:pPr>
@@ -1375,6 +1571,7 @@
                 <w:szCs w:val="24"/>
               </w:rPr>
             </w:pPr>
+            <w:proofErr w:type="spellStart"/>
             <w:r>
               <w:rPr>
                 <w:rFonts w:ascii="Times New Roman" w:hAnsi="Times New Roman" w:cs="Times New Roman"/>
@@ -1383,8 +1580,31 @@
                 <w:sz w:val="24"/>
                 <w:szCs w:val="24"/>
               </w:rPr>
-              <w:t>Worapun Wongkium</w:t>
-            </w:r>
+              <w:t>Worapun</w:t>
+            </w:r>
+            <w:proofErr w:type="spellEnd"/>
+            <w:r>
+              <w:rPr>
+                <w:rFonts w:ascii="Times New Roman" w:hAnsi="Times New Roman" w:cs="Times New Roman"/>
+                <w:bCs/>
+                <w:color w:val="auto"/>
+                <w:sz w:val="24"/>
+                <w:szCs w:val="24"/>
+              </w:rPr>
+              <w:t xml:space="preserve"> </w:t>
+            </w:r>
+            <w:proofErr w:type="spellStart"/>
+            <w:r>
+              <w:rPr>
+                <w:rFonts w:ascii="Times New Roman" w:hAnsi="Times New Roman" w:cs="Times New Roman"/>
+                <w:bCs/>
+                <w:color w:val="auto"/>
+                <w:sz w:val="24"/>
+                <w:szCs w:val="24"/>
+              </w:rPr>
+              <w:t>Wongkium</w:t>
+            </w:r>
+            <w:proofErr w:type="spellEnd"/>
             <w:r>
               <w:rPr>
                 <w:rFonts w:ascii="Times New Roman" w:hAnsi="Times New Roman" w:cs="Times New Roman"/>
@@ -1427,7 +1647,15 @@
                 <w:sz w:val="24"/>
                 <w:szCs w:val="24"/>
               </w:rPr>
-              <w:t xml:space="preserve"> 7</w:t>
+              <w:t xml:space="preserve"> </w:t>
+            </w:r>
+            <w:r>
+              <w:rPr>
+                <w:rFonts w:ascii="Times New Roman" w:hAnsi="Times New Roman" w:cs="Times New Roman"/>
+                <w:sz w:val="24"/>
+                <w:szCs w:val="24"/>
+              </w:rPr>
+              <w:t>27</w:t>
             </w:r>
             <w:r>
               <w:rPr>
@@ -1436,15 +1664,31 @@
                 <w:szCs w:val="24"/>
                 <w:vertAlign w:val="superscript"/>
               </w:rPr>
-              <w:t>th</w:t>
-            </w:r>
-            <w:r>
-              <w:rPr>
-                <w:rFonts w:ascii="Times New Roman" w:hAnsi="Times New Roman" w:cs="Times New Roman"/>
-                <w:sz w:val="24"/>
-                <w:szCs w:val="24"/>
-              </w:rPr>
-              <w:t xml:space="preserve"> July 2014</w:t>
+              <w:t>st</w:t>
+            </w:r>
+            <w:r>
+              <w:rPr>
+                <w:rFonts w:ascii="Times New Roman" w:hAnsi="Times New Roman" w:cs="Times New Roman"/>
+                <w:sz w:val="24"/>
+                <w:szCs w:val="24"/>
+              </w:rPr>
+              <w:t xml:space="preserve"> </w:t>
+            </w:r>
+            <w:r>
+              <w:rPr>
+                <w:rFonts w:ascii="Times New Roman" w:hAnsi="Times New Roman" w:cs="Times New Roman"/>
+                <w:sz w:val="24"/>
+                <w:szCs w:val="24"/>
+              </w:rPr>
+              <w:t>August</w:t>
+            </w:r>
+            <w:r>
+              <w:rPr>
+                <w:rFonts w:ascii="Times New Roman" w:hAnsi="Times New Roman" w:cs="Times New Roman"/>
+                <w:sz w:val="24"/>
+                <w:szCs w:val="24"/>
+              </w:rPr>
+              <w:t xml:space="preserve"> 2014</w:t>
             </w:r>
           </w:p>
         </w:tc>
@@ -1497,7 +1741,7 @@
       </w:tr>
       <w:tr>
         <w:trPr>
-          <w:trHeight w:val="544"/>
+          <w:trHeight w:val="1505"/>
         </w:trPr>
         <w:tc>
           <w:tcPr>
@@ -1512,7 +1756,6 @@
                 <w:rFonts w:ascii="Times New Roman" w:hAnsi="Times New Roman" w:cs="Times New Roman"/>
                 <w:sz w:val="24"/>
                 <w:szCs w:val="24"/>
-                <w:cs/>
               </w:rPr>
             </w:pPr>
             <w:r>
@@ -1532,6 +1775,49 @@
                 <w:szCs w:val="24"/>
               </w:rPr>
               <w:t xml:space="preserve"> 40%</w:t>
+            </w:r>
+          </w:p>
+          <w:p>
+            <w:pPr>
+              <w:spacing w:line="276" w:lineRule="auto"/>
+              <w:rPr>
+                <w:rFonts w:ascii="Times New Roman" w:hAnsi="Times New Roman" w:cstheme="minorBidi"/>
+                <w:sz w:val="24"/>
+                <w:szCs w:val="24"/>
+                <w:cs/>
+              </w:rPr>
+            </w:pPr>
+            <w:r>
+              <w:rPr>
+                <w:rFonts w:ascii="Times New Roman" w:hAnsi="Times New Roman" w:cstheme="minorBidi"/>
+                <w:sz w:val="24"/>
+                <w:szCs w:val="24"/>
+              </w:rPr>
+              <w:t xml:space="preserve">All the features planned for Progress 1 have been completed and documented in </w:t>
+            </w:r>
+            <w:r>
+              <w:rPr>
+                <w:rFonts w:ascii="Times New Roman" w:hAnsi="Times New Roman" w:cstheme="minorBidi"/>
+                <w:sz w:val="24"/>
+                <w:szCs w:val="24"/>
+              </w:rPr>
+              <w:t xml:space="preserve">Project Plan, Software Requirement Specification, Software Design Document, Test Plan, </w:t>
+            </w:r>
+            <w:r>
+              <w:rPr>
+                <w:rFonts w:ascii="Times New Roman" w:hAnsi="Times New Roman" w:cstheme="minorBidi"/>
+                <w:sz w:val="24"/>
+                <w:szCs w:val="24"/>
+              </w:rPr>
+              <w:t>Test Record, and Traceability Record</w:t>
+            </w:r>
+            <w:r>
+              <w:rPr>
+                <w:rFonts w:ascii="Times New Roman" w:hAnsi="Times New Roman" w:cstheme="minorBidi"/>
+                <w:sz w:val="24"/>
+                <w:szCs w:val="24"/>
+              </w:rPr>
+              <w:t>.</w:t>
             </w:r>
           </w:p>
         </w:tc>
@@ -1588,13 +1874,16 @@
             <w:tblPr>
               <w:tblStyle w:val="TableGrid"/>
               <w:tblW w:w="0" w:type="auto"/>
+              <w:tblLayout w:type="fixed"/>
               <w:tblLook w:val="04A0" w:firstRow="1" w:lastRow="0" w:firstColumn="1" w:lastColumn="0" w:noHBand="0" w:noVBand="1"/>
             </w:tblPr>
             <w:tblGrid>
-              <w:gridCol w:w="3539"/>
-              <w:gridCol w:w="1780"/>
-              <w:gridCol w:w="1764"/>
-              <w:gridCol w:w="1865"/>
+              <w:gridCol w:w="2942"/>
+              <w:gridCol w:w="1873"/>
+              <w:gridCol w:w="1276"/>
+              <w:gridCol w:w="141"/>
+              <w:gridCol w:w="1418"/>
+              <w:gridCol w:w="1366"/>
             </w:tblGrid>
             <w:tr>
               <w:trPr>
@@ -1602,13 +1891,12 @@
               </w:trPr>
               <w:tc>
                 <w:tcPr>
-                  <w:tcW w:w="3539" w:type="dxa"/>
+                  <w:tcW w:w="2942" w:type="dxa"/>
                   <w:shd w:val="clear" w:color="auto" w:fill="BFBFBF" w:themeFill="background1" w:themeFillShade="BF"/>
                   <w:vAlign w:val="center"/>
                 </w:tcPr>
                 <w:p>
                   <w:pPr>
-                    <w:jc w:val="center"/>
                     <w:rPr>
                       <w:rFonts w:ascii="Times New Roman" w:hAnsi="Times New Roman" w:cs="Times New Roman"/>
                       <w:b/>
@@ -1631,14 +1919,13 @@
               </w:tc>
               <w:tc>
                 <w:tcPr>
-                  <w:tcW w:w="1780" w:type="dxa"/>
+                  <w:tcW w:w="1873" w:type="dxa"/>
                   <w:shd w:val="clear" w:color="auto" w:fill="BFBFBF" w:themeFill="background1" w:themeFillShade="BF"/>
                   <w:vAlign w:val="center"/>
                 </w:tcPr>
                 <w:p>
                   <w:pPr>
                     <w:ind w:firstLine="34"/>
-                    <w:jc w:val="center"/>
                     <w:rPr>
                       <w:rFonts w:ascii="Times New Roman" w:hAnsi="Times New Roman" w:cs="Times New Roman"/>
                       <w:b/>
@@ -1661,13 +1948,13 @@
               </w:tc>
               <w:tc>
                 <w:tcPr>
-                  <w:tcW w:w="1764" w:type="dxa"/>
+                  <w:tcW w:w="1417" w:type="dxa"/>
+                  <w:gridSpan w:val="2"/>
                   <w:shd w:val="clear" w:color="auto" w:fill="BFBFBF" w:themeFill="background1" w:themeFillShade="BF"/>
                   <w:vAlign w:val="center"/>
                 </w:tcPr>
                 <w:p>
                   <w:pPr>
-                    <w:jc w:val="center"/>
                     <w:rPr>
                       <w:rFonts w:ascii="Times New Roman" w:hAnsi="Times New Roman" w:cs="Times New Roman"/>
                       <w:b/>
@@ -1690,13 +1977,12 @@
               </w:tc>
               <w:tc>
                 <w:tcPr>
-                  <w:tcW w:w="1865" w:type="dxa"/>
+                  <w:tcW w:w="1418" w:type="dxa"/>
                   <w:shd w:val="clear" w:color="auto" w:fill="BFBFBF" w:themeFill="background1" w:themeFillShade="BF"/>
                   <w:vAlign w:val="center"/>
                 </w:tcPr>
                 <w:p>
                   <w:pPr>
-                    <w:jc w:val="center"/>
                     <w:rPr>
                       <w:rFonts w:ascii="Times New Roman" w:hAnsi="Times New Roman" w:cs="Times New Roman"/>
                       <w:b/>
@@ -1714,6 +2000,34 @@
                       <w:szCs w:val="24"/>
                     </w:rPr>
                     <w:t>Deliverable Statue</w:t>
+                  </w:r>
+                </w:p>
+              </w:tc>
+              <w:tc>
+                <w:tcPr>
+                  <w:tcW w:w="1366" w:type="dxa"/>
+                  <w:shd w:val="clear" w:color="auto" w:fill="BFBFBF" w:themeFill="background1" w:themeFillShade="BF"/>
+                  <w:vAlign w:val="center"/>
+                </w:tcPr>
+                <w:p>
+                  <w:pPr>
+                    <w:rPr>
+                      <w:rFonts w:ascii="Times New Roman" w:hAnsi="Times New Roman" w:cs="Times New Roman"/>
+                      <w:b/>
+                      <w:bCs/>
+                      <w:sz w:val="24"/>
+                      <w:szCs w:val="24"/>
+                    </w:rPr>
+                  </w:pPr>
+                  <w:r>
+                    <w:rPr>
+                      <w:rFonts w:ascii="Times New Roman" w:hAnsi="Times New Roman" w:cs="Times New Roman"/>
+                      <w:b/>
+                      <w:bCs/>
+                      <w:sz w:val="24"/>
+                      <w:szCs w:val="24"/>
+                    </w:rPr>
+                    <w:t>Version</w:t>
                   </w:r>
                 </w:p>
               </w:tc>
@@ -1724,8 +2038,8 @@
               </w:trPr>
               <w:tc>
                 <w:tcPr>
-                  <w:tcW w:w="8948" w:type="dxa"/>
-                  <w:gridSpan w:val="4"/>
+                  <w:tcW w:w="7650" w:type="dxa"/>
+                  <w:gridSpan w:val="5"/>
                   <w:vAlign w:val="center"/>
                 </w:tcPr>
                 <w:p>
@@ -1748,6 +2062,23 @@
                     </w:rPr>
                     <w:t>Document</w:t>
                   </w:r>
+                </w:p>
+              </w:tc>
+              <w:tc>
+                <w:tcPr>
+                  <w:tcW w:w="1366" w:type="dxa"/>
+                  <w:vAlign w:val="center"/>
+                </w:tcPr>
+                <w:p>
+                  <w:pPr>
+                    <w:rPr>
+                      <w:rFonts w:ascii="Times New Roman" w:hAnsi="Times New Roman" w:cs="Times New Roman"/>
+                      <w:b/>
+                      <w:bCs/>
+                      <w:sz w:val="24"/>
+                      <w:szCs w:val="24"/>
+                    </w:rPr>
+                  </w:pPr>
                 </w:p>
               </w:tc>
             </w:tr>
@@ -1757,7 +2088,7 @@
               </w:trPr>
               <w:tc>
                 <w:tcPr>
-                  <w:tcW w:w="3539" w:type="dxa"/>
+                  <w:tcW w:w="2942" w:type="dxa"/>
                   <w:vAlign w:val="center"/>
                 </w:tcPr>
                 <w:p>
@@ -1768,6 +2099,7 @@
                       <w:numId w:val="1"/>
                     </w:numPr>
                     <w:spacing w:after="0"/>
+                    <w:ind w:left="171" w:hanging="171"/>
                     <w:rPr>
                       <w:rFonts w:ascii="Times New Roman" w:hAnsi="Times New Roman" w:cs="Times New Roman"/>
                       <w:sz w:val="24"/>
@@ -1786,7 +2118,7 @@
               </w:tc>
               <w:tc>
                 <w:tcPr>
-                  <w:tcW w:w="1780" w:type="dxa"/>
+                  <w:tcW w:w="1873" w:type="dxa"/>
                   <w:vAlign w:val="center"/>
                 </w:tcPr>
                 <w:p>
@@ -1804,7 +2136,7 @@
                       <w:sz w:val="24"/>
                       <w:szCs w:val="24"/>
                     </w:rPr>
-                    <w:t>7</w:t>
+                    <w:t>27</w:t>
                   </w:r>
                   <w:r>
                     <w:rPr>
@@ -1813,21 +2145,21 @@
                       <w:szCs w:val="24"/>
                       <w:vertAlign w:val="superscript"/>
                     </w:rPr>
-                    <w:t>th</w:t>
-                  </w:r>
-                  <w:r>
-                    <w:rPr>
-                      <w:rFonts w:ascii="Times New Roman" w:hAnsi="Times New Roman" w:cs="Times New Roman"/>
-                      <w:sz w:val="24"/>
-                      <w:szCs w:val="24"/>
-                    </w:rPr>
-                    <w:t xml:space="preserve"> July 2014</w:t>
-                  </w:r>
-                </w:p>
-              </w:tc>
-              <w:tc>
-                <w:tcPr>
-                  <w:tcW w:w="1764" w:type="dxa"/>
+                    <w:t>st</w:t>
+                  </w:r>
+                  <w:r>
+                    <w:rPr>
+                      <w:rFonts w:ascii="Times New Roman" w:hAnsi="Times New Roman" w:cs="Times New Roman"/>
+                      <w:sz w:val="24"/>
+                      <w:szCs w:val="24"/>
+                    </w:rPr>
+                    <w:t xml:space="preserve"> August 2014</w:t>
+                  </w:r>
+                </w:p>
+              </w:tc>
+              <w:tc>
+                <w:tcPr>
+                  <w:tcW w:w="1276" w:type="dxa"/>
                   <w:vAlign w:val="center"/>
                 </w:tcPr>
                 <w:p>
@@ -1851,7 +2183,8 @@
               </w:tc>
               <w:tc>
                 <w:tcPr>
-                  <w:tcW w:w="1865" w:type="dxa"/>
+                  <w:tcW w:w="1559" w:type="dxa"/>
+                  <w:gridSpan w:val="2"/>
                   <w:vAlign w:val="center"/>
                 </w:tcPr>
                 <w:p>
@@ -1870,6 +2203,38 @@
                       <w:szCs w:val="24"/>
                     </w:rPr>
                     <w:t>On Schedule</w:t>
+                  </w:r>
+                </w:p>
+              </w:tc>
+              <w:tc>
+                <w:tcPr>
+                  <w:tcW w:w="1366" w:type="dxa"/>
+                  <w:vAlign w:val="center"/>
+                </w:tcPr>
+                <w:p>
+                  <w:pPr>
+                    <w:jc w:val="center"/>
+                    <w:rPr>
+                      <w:rFonts w:ascii="Times New Roman" w:hAnsi="Times New Roman" w:cs="Times New Roman"/>
+                      <w:sz w:val="24"/>
+                      <w:szCs w:val="24"/>
+                    </w:rPr>
+                  </w:pPr>
+                  <w:r>
+                    <w:rPr>
+                      <w:rFonts w:ascii="Times New Roman" w:hAnsi="Times New Roman" w:cs="Times New Roman"/>
+                      <w:sz w:val="24"/>
+                      <w:szCs w:val="24"/>
+                    </w:rPr>
+                    <w:t>1.</w:t>
+                  </w:r>
+                  <w:r>
+                    <w:rPr>
+                      <w:rFonts w:ascii="Times New Roman" w:hAnsi="Times New Roman" w:cs="Times New Roman"/>
+                      <w:sz w:val="24"/>
+                      <w:szCs w:val="24"/>
+                    </w:rPr>
+                    <w:t>1</w:t>
                   </w:r>
                 </w:p>
               </w:tc>
@@ -1880,7 +2245,7 @@
               </w:trPr>
               <w:tc>
                 <w:tcPr>
-                  <w:tcW w:w="3539" w:type="dxa"/>
+                  <w:tcW w:w="2942" w:type="dxa"/>
                   <w:vAlign w:val="center"/>
                 </w:tcPr>
                 <w:p>
@@ -1891,6 +2256,7 @@
                       <w:numId w:val="1"/>
                     </w:numPr>
                     <w:spacing w:after="0"/>
+                    <w:ind w:left="171" w:hanging="171"/>
                     <w:rPr>
                       <w:rFonts w:ascii="Times New Roman" w:hAnsi="Times New Roman" w:cs="Times New Roman"/>
                       <w:sz w:val="24"/>
@@ -1909,7 +2275,7 @@
               </w:tc>
               <w:tc>
                 <w:tcPr>
-                  <w:tcW w:w="1780" w:type="dxa"/>
+                  <w:tcW w:w="1873" w:type="dxa"/>
                   <w:vAlign w:val="center"/>
                 </w:tcPr>
                 <w:p>
@@ -1927,7 +2293,7 @@
                       <w:sz w:val="24"/>
                       <w:szCs w:val="24"/>
                     </w:rPr>
-                    <w:t>7</w:t>
+                    <w:t>27</w:t>
                   </w:r>
                   <w:r>
                     <w:rPr>
@@ -1936,21 +2302,21 @@
                       <w:szCs w:val="24"/>
                       <w:vertAlign w:val="superscript"/>
                     </w:rPr>
-                    <w:t>th</w:t>
-                  </w:r>
-                  <w:r>
-                    <w:rPr>
-                      <w:rFonts w:ascii="Times New Roman" w:hAnsi="Times New Roman" w:cs="Times New Roman"/>
-                      <w:sz w:val="24"/>
-                      <w:szCs w:val="24"/>
-                    </w:rPr>
-                    <w:t xml:space="preserve"> July 2014</w:t>
-                  </w:r>
-                </w:p>
-              </w:tc>
-              <w:tc>
-                <w:tcPr>
-                  <w:tcW w:w="1764" w:type="dxa"/>
+                    <w:t>st</w:t>
+                  </w:r>
+                  <w:r>
+                    <w:rPr>
+                      <w:rFonts w:ascii="Times New Roman" w:hAnsi="Times New Roman" w:cs="Times New Roman"/>
+                      <w:sz w:val="24"/>
+                      <w:szCs w:val="24"/>
+                    </w:rPr>
+                    <w:t xml:space="preserve"> August 2014</w:t>
+                  </w:r>
+                </w:p>
+              </w:tc>
+              <w:tc>
+                <w:tcPr>
+                  <w:tcW w:w="1276" w:type="dxa"/>
                   <w:vAlign w:val="center"/>
                 </w:tcPr>
                 <w:p>
@@ -1974,7 +2340,8 @@
               </w:tc>
               <w:tc>
                 <w:tcPr>
-                  <w:tcW w:w="1865" w:type="dxa"/>
+                  <w:tcW w:w="1559" w:type="dxa"/>
+                  <w:gridSpan w:val="2"/>
                   <w:vAlign w:val="center"/>
                 </w:tcPr>
                 <w:p>
@@ -1993,6 +2360,38 @@
                       <w:szCs w:val="24"/>
                     </w:rPr>
                     <w:t>On Schedule</w:t>
+                  </w:r>
+                </w:p>
+              </w:tc>
+              <w:tc>
+                <w:tcPr>
+                  <w:tcW w:w="1366" w:type="dxa"/>
+                  <w:vAlign w:val="center"/>
+                </w:tcPr>
+                <w:p>
+                  <w:pPr>
+                    <w:jc w:val="center"/>
+                    <w:rPr>
+                      <w:rFonts w:ascii="Times New Roman" w:hAnsi="Times New Roman" w:cs="Times New Roman"/>
+                      <w:sz w:val="24"/>
+                      <w:szCs w:val="24"/>
+                    </w:rPr>
+                  </w:pPr>
+                  <w:r>
+                    <w:rPr>
+                      <w:rFonts w:ascii="Times New Roman" w:hAnsi="Times New Roman" w:cs="Times New Roman"/>
+                      <w:sz w:val="24"/>
+                      <w:szCs w:val="24"/>
+                    </w:rPr>
+                    <w:t>1.</w:t>
+                  </w:r>
+                  <w:r>
+                    <w:rPr>
+                      <w:rFonts w:ascii="Times New Roman" w:hAnsi="Times New Roman" w:cs="Times New Roman"/>
+                      <w:sz w:val="24"/>
+                      <w:szCs w:val="24"/>
+                    </w:rPr>
+                    <w:t>1</w:t>
                   </w:r>
                 </w:p>
               </w:tc>
@@ -2003,7 +2402,7 @@
               </w:trPr>
               <w:tc>
                 <w:tcPr>
-                  <w:tcW w:w="3539" w:type="dxa"/>
+                  <w:tcW w:w="2942" w:type="dxa"/>
                   <w:vAlign w:val="center"/>
                 </w:tcPr>
                 <w:p>
@@ -2014,6 +2413,7 @@
                       <w:numId w:val="1"/>
                     </w:numPr>
                     <w:spacing w:after="0"/>
+                    <w:ind w:left="171" w:hanging="171"/>
                     <w:rPr>
                       <w:rFonts w:ascii="Times New Roman" w:hAnsi="Times New Roman" w:cs="Times New Roman"/>
                       <w:sz w:val="24"/>
@@ -2032,7 +2432,7 @@
               </w:tc>
               <w:tc>
                 <w:tcPr>
-                  <w:tcW w:w="1780" w:type="dxa"/>
+                  <w:tcW w:w="1873" w:type="dxa"/>
                   <w:vAlign w:val="center"/>
                 </w:tcPr>
                 <w:p>
@@ -2050,7 +2450,7 @@
                       <w:sz w:val="24"/>
                       <w:szCs w:val="24"/>
                     </w:rPr>
-                    <w:t>7</w:t>
+                    <w:t>27</w:t>
                   </w:r>
                   <w:r>
                     <w:rPr>
@@ -2059,21 +2459,21 @@
                       <w:szCs w:val="24"/>
                       <w:vertAlign w:val="superscript"/>
                     </w:rPr>
-                    <w:t>th</w:t>
-                  </w:r>
-                  <w:r>
-                    <w:rPr>
-                      <w:rFonts w:ascii="Times New Roman" w:hAnsi="Times New Roman" w:cs="Times New Roman"/>
-                      <w:sz w:val="24"/>
-                      <w:szCs w:val="24"/>
-                    </w:rPr>
-                    <w:t xml:space="preserve"> July 2014</w:t>
-                  </w:r>
-                </w:p>
-              </w:tc>
-              <w:tc>
-                <w:tcPr>
-                  <w:tcW w:w="1764" w:type="dxa"/>
+                    <w:t>st</w:t>
+                  </w:r>
+                  <w:r>
+                    <w:rPr>
+                      <w:rFonts w:ascii="Times New Roman" w:hAnsi="Times New Roman" w:cs="Times New Roman"/>
+                      <w:sz w:val="24"/>
+                      <w:szCs w:val="24"/>
+                    </w:rPr>
+                    <w:t xml:space="preserve"> August 2014</w:t>
+                  </w:r>
+                </w:p>
+              </w:tc>
+              <w:tc>
+                <w:tcPr>
+                  <w:tcW w:w="1276" w:type="dxa"/>
                   <w:vAlign w:val="center"/>
                 </w:tcPr>
                 <w:p>
@@ -2097,7 +2497,8 @@
               </w:tc>
               <w:tc>
                 <w:tcPr>
-                  <w:tcW w:w="1865" w:type="dxa"/>
+                  <w:tcW w:w="1559" w:type="dxa"/>
+                  <w:gridSpan w:val="2"/>
                   <w:vAlign w:val="center"/>
                 </w:tcPr>
                 <w:p>
@@ -2116,6 +2517,38 @@
                       <w:szCs w:val="24"/>
                     </w:rPr>
                     <w:t>On Schedule</w:t>
+                  </w:r>
+                </w:p>
+              </w:tc>
+              <w:tc>
+                <w:tcPr>
+                  <w:tcW w:w="1366" w:type="dxa"/>
+                  <w:vAlign w:val="center"/>
+                </w:tcPr>
+                <w:p>
+                  <w:pPr>
+                    <w:jc w:val="center"/>
+                    <w:rPr>
+                      <w:rFonts w:ascii="Times New Roman" w:hAnsi="Times New Roman" w:cs="Times New Roman"/>
+                      <w:sz w:val="24"/>
+                      <w:szCs w:val="24"/>
+                    </w:rPr>
+                  </w:pPr>
+                  <w:r>
+                    <w:rPr>
+                      <w:rFonts w:ascii="Times New Roman" w:hAnsi="Times New Roman" w:cs="Times New Roman"/>
+                      <w:sz w:val="24"/>
+                      <w:szCs w:val="24"/>
+                    </w:rPr>
+                    <w:t>1.</w:t>
+                  </w:r>
+                  <w:r>
+                    <w:rPr>
+                      <w:rFonts w:ascii="Times New Roman" w:hAnsi="Times New Roman" w:cs="Times New Roman"/>
+                      <w:sz w:val="24"/>
+                      <w:szCs w:val="24"/>
+                    </w:rPr>
+                    <w:t>1</w:t>
                   </w:r>
                 </w:p>
               </w:tc>
@@ -2126,7 +2559,7 @@
               </w:trPr>
               <w:tc>
                 <w:tcPr>
-                  <w:tcW w:w="3539" w:type="dxa"/>
+                  <w:tcW w:w="2942" w:type="dxa"/>
                   <w:vAlign w:val="center"/>
                 </w:tcPr>
                 <w:p>
@@ -2137,6 +2570,7 @@
                       <w:numId w:val="1"/>
                     </w:numPr>
                     <w:spacing w:after="0"/>
+                    <w:ind w:left="171" w:hanging="171"/>
                     <w:rPr>
                       <w:rFonts w:ascii="Times New Roman" w:hAnsi="Times New Roman" w:cs="Times New Roman"/>
                       <w:sz w:val="24"/>
@@ -2155,7 +2589,7 @@
               </w:tc>
               <w:tc>
                 <w:tcPr>
-                  <w:tcW w:w="1780" w:type="dxa"/>
+                  <w:tcW w:w="1873" w:type="dxa"/>
                   <w:vAlign w:val="center"/>
                 </w:tcPr>
                 <w:p>
@@ -2173,7 +2607,7 @@
                       <w:sz w:val="24"/>
                       <w:szCs w:val="24"/>
                     </w:rPr>
-                    <w:t>7</w:t>
+                    <w:t>27</w:t>
                   </w:r>
                   <w:r>
                     <w:rPr>
@@ -2182,21 +2616,21 @@
                       <w:szCs w:val="24"/>
                       <w:vertAlign w:val="superscript"/>
                     </w:rPr>
-                    <w:t>th</w:t>
-                  </w:r>
-                  <w:r>
-                    <w:rPr>
-                      <w:rFonts w:ascii="Times New Roman" w:hAnsi="Times New Roman" w:cs="Times New Roman"/>
-                      <w:sz w:val="24"/>
-                      <w:szCs w:val="24"/>
-                    </w:rPr>
-                    <w:t xml:space="preserve"> July 2014</w:t>
-                  </w:r>
-                </w:p>
-              </w:tc>
-              <w:tc>
-                <w:tcPr>
-                  <w:tcW w:w="1764" w:type="dxa"/>
+                    <w:t>st</w:t>
+                  </w:r>
+                  <w:r>
+                    <w:rPr>
+                      <w:rFonts w:ascii="Times New Roman" w:hAnsi="Times New Roman" w:cs="Times New Roman"/>
+                      <w:sz w:val="24"/>
+                      <w:szCs w:val="24"/>
+                    </w:rPr>
+                    <w:t xml:space="preserve"> August 2014</w:t>
+                  </w:r>
+                </w:p>
+              </w:tc>
+              <w:tc>
+                <w:tcPr>
+                  <w:tcW w:w="1276" w:type="dxa"/>
                   <w:vAlign w:val="center"/>
                 </w:tcPr>
                 <w:p>
@@ -2214,13 +2648,22 @@
                       <w:sz w:val="24"/>
                       <w:szCs w:val="24"/>
                     </w:rPr>
-                    <w:t>100%</w:t>
-                  </w:r>
-                </w:p>
-              </w:tc>
-              <w:tc>
-                <w:tcPr>
-                  <w:tcW w:w="1865" w:type="dxa"/>
+                    <w:t>95</w:t>
+                  </w:r>
+                  <w:r>
+                    <w:rPr>
+                      <w:rFonts w:ascii="Times New Roman" w:hAnsi="Times New Roman" w:cs="Times New Roman"/>
+                      <w:sz w:val="24"/>
+                      <w:szCs w:val="24"/>
+                    </w:rPr>
+                    <w:t>%</w:t>
+                  </w:r>
+                </w:p>
+              </w:tc>
+              <w:tc>
+                <w:tcPr>
+                  <w:tcW w:w="1559" w:type="dxa"/>
+                  <w:gridSpan w:val="2"/>
                   <w:vAlign w:val="center"/>
                 </w:tcPr>
                 <w:p>
@@ -2239,6 +2682,38 @@
                       <w:szCs w:val="24"/>
                     </w:rPr>
                     <w:t>On Schedule</w:t>
+                  </w:r>
+                </w:p>
+              </w:tc>
+              <w:tc>
+                <w:tcPr>
+                  <w:tcW w:w="1366" w:type="dxa"/>
+                  <w:vAlign w:val="center"/>
+                </w:tcPr>
+                <w:p>
+                  <w:pPr>
+                    <w:jc w:val="center"/>
+                    <w:rPr>
+                      <w:rFonts w:ascii="Times New Roman" w:hAnsi="Times New Roman" w:cs="Times New Roman"/>
+                      <w:sz w:val="24"/>
+                      <w:szCs w:val="24"/>
+                    </w:rPr>
+                  </w:pPr>
+                  <w:r>
+                    <w:rPr>
+                      <w:rFonts w:ascii="Times New Roman" w:hAnsi="Times New Roman" w:cs="Times New Roman"/>
+                      <w:sz w:val="24"/>
+                      <w:szCs w:val="24"/>
+                    </w:rPr>
+                    <w:t>1.</w:t>
+                  </w:r>
+                  <w:r>
+                    <w:rPr>
+                      <w:rFonts w:ascii="Times New Roman" w:hAnsi="Times New Roman" w:cs="Times New Roman"/>
+                      <w:sz w:val="24"/>
+                      <w:szCs w:val="24"/>
+                    </w:rPr>
+                    <w:t>1</w:t>
                   </w:r>
                 </w:p>
               </w:tc>
@@ -2249,7 +2724,7 @@
               </w:trPr>
               <w:tc>
                 <w:tcPr>
-                  <w:tcW w:w="3539" w:type="dxa"/>
+                  <w:tcW w:w="2942" w:type="dxa"/>
                   <w:vAlign w:val="center"/>
                 </w:tcPr>
                 <w:p>
@@ -2260,6 +2735,7 @@
                       <w:numId w:val="1"/>
                     </w:numPr>
                     <w:spacing w:after="0"/>
+                    <w:ind w:left="171" w:hanging="171"/>
                     <w:rPr>
                       <w:rFonts w:ascii="Times New Roman" w:hAnsi="Times New Roman" w:cs="Times New Roman"/>
                       <w:sz w:val="24"/>
@@ -2278,7 +2754,7 @@
               </w:tc>
               <w:tc>
                 <w:tcPr>
-                  <w:tcW w:w="1780" w:type="dxa"/>
+                  <w:tcW w:w="1873" w:type="dxa"/>
                   <w:vAlign w:val="center"/>
                 </w:tcPr>
                 <w:p>
@@ -2296,7 +2772,7 @@
                       <w:sz w:val="24"/>
                       <w:szCs w:val="24"/>
                     </w:rPr>
-                    <w:t>7</w:t>
+                    <w:t>27</w:t>
                   </w:r>
                   <w:r>
                     <w:rPr>
@@ -2305,21 +2781,21 @@
                       <w:szCs w:val="24"/>
                       <w:vertAlign w:val="superscript"/>
                     </w:rPr>
-                    <w:t>th</w:t>
-                  </w:r>
-                  <w:r>
-                    <w:rPr>
-                      <w:rFonts w:ascii="Times New Roman" w:hAnsi="Times New Roman" w:cs="Times New Roman"/>
-                      <w:sz w:val="24"/>
-                      <w:szCs w:val="24"/>
-                    </w:rPr>
-                    <w:t xml:space="preserve"> July 2014</w:t>
-                  </w:r>
-                </w:p>
-              </w:tc>
-              <w:tc>
-                <w:tcPr>
-                  <w:tcW w:w="1764" w:type="dxa"/>
+                    <w:t>st</w:t>
+                  </w:r>
+                  <w:r>
+                    <w:rPr>
+                      <w:rFonts w:ascii="Times New Roman" w:hAnsi="Times New Roman" w:cs="Times New Roman"/>
+                      <w:sz w:val="24"/>
+                      <w:szCs w:val="24"/>
+                    </w:rPr>
+                    <w:t xml:space="preserve"> August 2014</w:t>
+                  </w:r>
+                </w:p>
+              </w:tc>
+              <w:tc>
+                <w:tcPr>
+                  <w:tcW w:w="1276" w:type="dxa"/>
                   <w:vAlign w:val="center"/>
                 </w:tcPr>
                 <w:p>
@@ -2337,13 +2813,22 @@
                       <w:sz w:val="24"/>
                       <w:szCs w:val="24"/>
                     </w:rPr>
-                    <w:t>100%</w:t>
-                  </w:r>
-                </w:p>
-              </w:tc>
-              <w:tc>
-                <w:tcPr>
-                  <w:tcW w:w="1865" w:type="dxa"/>
+                    <w:t>95</w:t>
+                  </w:r>
+                  <w:r>
+                    <w:rPr>
+                      <w:rFonts w:ascii="Times New Roman" w:hAnsi="Times New Roman" w:cs="Times New Roman"/>
+                      <w:sz w:val="24"/>
+                      <w:szCs w:val="24"/>
+                    </w:rPr>
+                    <w:t>%</w:t>
+                  </w:r>
+                </w:p>
+              </w:tc>
+              <w:tc>
+                <w:tcPr>
+                  <w:tcW w:w="1559" w:type="dxa"/>
+                  <w:gridSpan w:val="2"/>
                   <w:vAlign w:val="center"/>
                 </w:tcPr>
                 <w:p>
@@ -2362,6 +2847,38 @@
                       <w:szCs w:val="24"/>
                     </w:rPr>
                     <w:t>On Schedule</w:t>
+                  </w:r>
+                </w:p>
+              </w:tc>
+              <w:tc>
+                <w:tcPr>
+                  <w:tcW w:w="1366" w:type="dxa"/>
+                  <w:vAlign w:val="center"/>
+                </w:tcPr>
+                <w:p>
+                  <w:pPr>
+                    <w:jc w:val="center"/>
+                    <w:rPr>
+                      <w:rFonts w:ascii="Times New Roman" w:hAnsi="Times New Roman" w:cs="Times New Roman"/>
+                      <w:sz w:val="24"/>
+                      <w:szCs w:val="24"/>
+                    </w:rPr>
+                  </w:pPr>
+                  <w:r>
+                    <w:rPr>
+                      <w:rFonts w:ascii="Times New Roman" w:hAnsi="Times New Roman" w:cs="Times New Roman"/>
+                      <w:sz w:val="24"/>
+                      <w:szCs w:val="24"/>
+                    </w:rPr>
+                    <w:t>1.</w:t>
+                  </w:r>
+                  <w:r>
+                    <w:rPr>
+                      <w:rFonts w:ascii="Times New Roman" w:hAnsi="Times New Roman" w:cs="Times New Roman"/>
+                      <w:sz w:val="24"/>
+                      <w:szCs w:val="24"/>
+                    </w:rPr>
+                    <w:t>1</w:t>
                   </w:r>
                 </w:p>
               </w:tc>
@@ -2372,7 +2889,7 @@
               </w:trPr>
               <w:tc>
                 <w:tcPr>
-                  <w:tcW w:w="3539" w:type="dxa"/>
+                  <w:tcW w:w="2942" w:type="dxa"/>
                   <w:vAlign w:val="center"/>
                 </w:tcPr>
                 <w:p>
@@ -2383,6 +2900,7 @@
                       <w:numId w:val="1"/>
                     </w:numPr>
                     <w:spacing w:after="0"/>
+                    <w:ind w:left="171" w:hanging="171"/>
                     <w:rPr>
                       <w:rFonts w:ascii="Times New Roman" w:hAnsi="Times New Roman" w:cs="Times New Roman"/>
                       <w:sz w:val="24"/>
@@ -2401,7 +2919,7 @@
               </w:tc>
               <w:tc>
                 <w:tcPr>
-                  <w:tcW w:w="1780" w:type="dxa"/>
+                  <w:tcW w:w="1873" w:type="dxa"/>
                   <w:vAlign w:val="center"/>
                 </w:tcPr>
                 <w:p>
@@ -2419,7 +2937,7 @@
                       <w:sz w:val="24"/>
                       <w:szCs w:val="24"/>
                     </w:rPr>
-                    <w:t>7</w:t>
+                    <w:t>27</w:t>
                   </w:r>
                   <w:r>
                     <w:rPr>
@@ -2428,21 +2946,21 @@
                       <w:szCs w:val="24"/>
                       <w:vertAlign w:val="superscript"/>
                     </w:rPr>
-                    <w:t>th</w:t>
-                  </w:r>
-                  <w:r>
-                    <w:rPr>
-                      <w:rFonts w:ascii="Times New Roman" w:hAnsi="Times New Roman" w:cs="Times New Roman"/>
-                      <w:sz w:val="24"/>
-                      <w:szCs w:val="24"/>
-                    </w:rPr>
-                    <w:t xml:space="preserve"> July 2014</w:t>
-                  </w:r>
-                </w:p>
-              </w:tc>
-              <w:tc>
-                <w:tcPr>
-                  <w:tcW w:w="1764" w:type="dxa"/>
+                    <w:t>st</w:t>
+                  </w:r>
+                  <w:r>
+                    <w:rPr>
+                      <w:rFonts w:ascii="Times New Roman" w:hAnsi="Times New Roman" w:cs="Times New Roman"/>
+                      <w:sz w:val="24"/>
+                      <w:szCs w:val="24"/>
+                    </w:rPr>
+                    <w:t xml:space="preserve"> August 2014</w:t>
+                  </w:r>
+                </w:p>
+              </w:tc>
+              <w:tc>
+                <w:tcPr>
+                  <w:tcW w:w="1276" w:type="dxa"/>
                   <w:vAlign w:val="center"/>
                 </w:tcPr>
                 <w:p>
@@ -2466,7 +2984,8 @@
               </w:tc>
               <w:tc>
                 <w:tcPr>
-                  <w:tcW w:w="1865" w:type="dxa"/>
+                  <w:tcW w:w="1559" w:type="dxa"/>
+                  <w:gridSpan w:val="2"/>
                   <w:vAlign w:val="center"/>
                 </w:tcPr>
                 <w:p>
@@ -2485,6 +3004,38 @@
                       <w:szCs w:val="24"/>
                     </w:rPr>
                     <w:t>On Schedule</w:t>
+                  </w:r>
+                </w:p>
+              </w:tc>
+              <w:tc>
+                <w:tcPr>
+                  <w:tcW w:w="1366" w:type="dxa"/>
+                  <w:vAlign w:val="center"/>
+                </w:tcPr>
+                <w:p>
+                  <w:pPr>
+                    <w:jc w:val="center"/>
+                    <w:rPr>
+                      <w:rFonts w:ascii="Times New Roman" w:hAnsi="Times New Roman" w:cs="Times New Roman"/>
+                      <w:sz w:val="24"/>
+                      <w:szCs w:val="24"/>
+                    </w:rPr>
+                  </w:pPr>
+                  <w:r>
+                    <w:rPr>
+                      <w:rFonts w:ascii="Times New Roman" w:hAnsi="Times New Roman" w:cs="Times New Roman"/>
+                      <w:sz w:val="24"/>
+                      <w:szCs w:val="24"/>
+                    </w:rPr>
+                    <w:t>1.</w:t>
+                  </w:r>
+                  <w:r>
+                    <w:rPr>
+                      <w:rFonts w:ascii="Times New Roman" w:hAnsi="Times New Roman" w:cs="Times New Roman"/>
+                      <w:sz w:val="24"/>
+                      <w:szCs w:val="24"/>
+                    </w:rPr>
+                    <w:t>1</w:t>
                   </w:r>
                 </w:p>
               </w:tc>
@@ -2512,7 +3063,1899 @@
         </w:rPr>
       </w:pPr>
     </w:p>
-    <w:p/>
+    <w:p>
+      <w:pPr>
+        <w:jc w:val="both"/>
+        <w:rPr>
+          <w:rFonts w:ascii="Times New Roman" w:hAnsi="Times New Roman" w:cs="Times New Roman"/>
+          <w:b/>
+          <w:bCs/>
+          <w:szCs w:val="22"/>
+        </w:rPr>
+      </w:pPr>
+      <w:r>
+        <w:rPr>
+          <w:rFonts w:ascii="Times New Roman" w:hAnsi="Times New Roman" w:cs="Times New Roman"/>
+          <w:b/>
+          <w:bCs/>
+          <w:szCs w:val="22"/>
+        </w:rPr>
+        <w:t xml:space="preserve">Remarks: </w:t>
+      </w:r>
+      <w:r>
+        <w:rPr>
+          <w:rFonts w:ascii="Times New Roman" w:hAnsi="Times New Roman" w:cs="Times New Roman"/>
+          <w:szCs w:val="22"/>
+        </w:rPr>
+        <w:t>Percentage of each document is calculated from the number of user requirements in Software Requirement Specification document that have been completed in this progress.</w:t>
+      </w:r>
+    </w:p>
+    <w:p>
+      <w:pPr>
+        <w:jc w:val="center"/>
+        <w:rPr>
+          <w:rFonts w:ascii="Times New Roman" w:hAnsi="Times New Roman" w:cs="Times New Roman"/>
+          <w:sz w:val="40"/>
+          <w:szCs w:val="40"/>
+        </w:rPr>
+      </w:pPr>
+    </w:p>
+    <w:p>
+      <w:pPr>
+        <w:jc w:val="center"/>
+        <w:rPr>
+          <w:rFonts w:ascii="Times New Roman" w:hAnsi="Times New Roman" w:cs="Times New Roman"/>
+          <w:sz w:val="40"/>
+          <w:szCs w:val="40"/>
+        </w:rPr>
+      </w:pPr>
+    </w:p>
+    <w:p>
+      <w:pPr>
+        <w:jc w:val="center"/>
+        <w:rPr>
+          <w:rFonts w:ascii="Times New Roman" w:hAnsi="Times New Roman" w:cs="Times New Roman"/>
+          <w:sz w:val="40"/>
+          <w:szCs w:val="40"/>
+        </w:rPr>
+      </w:pPr>
+      <w:r>
+        <w:rPr>
+          <w:rFonts w:ascii="Times New Roman" w:hAnsi="Times New Roman" w:cs="Times New Roman"/>
+          <w:sz w:val="40"/>
+          <w:szCs w:val="40"/>
+        </w:rPr>
+        <w:br w:type="page"/>
+      </w:r>
+    </w:p>
+    <w:p>
+      <w:pPr>
+        <w:jc w:val="center"/>
+        <w:rPr>
+          <w:rFonts w:ascii="Times New Roman" w:hAnsi="Times New Roman" w:cs="Times New Roman"/>
+          <w:sz w:val="40"/>
+          <w:szCs w:val="40"/>
+        </w:rPr>
+      </w:pPr>
+      <w:r>
+        <w:rPr>
+          <w:rFonts w:ascii="Times New Roman" w:hAnsi="Times New Roman" w:cs="Times New Roman"/>
+          <w:sz w:val="40"/>
+          <w:szCs w:val="40"/>
+        </w:rPr>
+        <w:lastRenderedPageBreak/>
+        <w:t>Project status report</w:t>
+      </w:r>
+    </w:p>
+    <w:p>
+      <w:pPr>
+        <w:jc w:val="center"/>
+        <w:rPr>
+          <w:rFonts w:ascii="Times New Roman" w:hAnsi="Times New Roman" w:cs="Times New Roman"/>
+          <w:sz w:val="32"/>
+          <w:szCs w:val="32"/>
+        </w:rPr>
+      </w:pPr>
+      <w:r>
+        <w:rPr>
+          <w:rFonts w:ascii="Times New Roman" w:hAnsi="Times New Roman" w:cs="Times New Roman"/>
+          <w:sz w:val="32"/>
+          <w:szCs w:val="32"/>
+        </w:rPr>
+        <w:t>Project Progress Report I</w:t>
+      </w:r>
+      <w:r>
+        <w:rPr>
+          <w:rFonts w:ascii="Times New Roman" w:hAnsi="Times New Roman" w:cs="Times New Roman"/>
+          <w:sz w:val="32"/>
+          <w:szCs w:val="32"/>
+        </w:rPr>
+        <w:t>I</w:t>
+      </w:r>
+    </w:p>
+    <w:p>
+      <w:pPr>
+        <w:jc w:val="center"/>
+        <w:rPr>
+          <w:rFonts w:ascii="Times New Roman" w:hAnsi="Times New Roman" w:cs="Times New Roman"/>
+          <w:sz w:val="24"/>
+          <w:szCs w:val="24"/>
+        </w:rPr>
+      </w:pPr>
+    </w:p>
+    <w:tbl>
+      <w:tblPr>
+        <w:tblStyle w:val="TableGrid"/>
+        <w:tblW w:w="5000" w:type="pct"/>
+        <w:tblLayout w:type="fixed"/>
+        <w:tblLook w:val="04A0" w:firstRow="1" w:lastRow="0" w:firstColumn="1" w:lastColumn="0" w:noHBand="0" w:noVBand="1"/>
+      </w:tblPr>
+      <w:tblGrid>
+        <w:gridCol w:w="3290"/>
+        <w:gridCol w:w="2987"/>
+        <w:gridCol w:w="2965"/>
+      </w:tblGrid>
+      <w:tr>
+        <w:trPr>
+          <w:trHeight w:val="465"/>
+        </w:trPr>
+        <w:tc>
+          <w:tcPr>
+            <w:tcW w:w="5000" w:type="pct"/>
+            <w:gridSpan w:val="3"/>
+            <w:shd w:val="clear" w:color="auto" w:fill="BFBFBF" w:themeFill="background1" w:themeFillShade="BF"/>
+            <w:vAlign w:val="center"/>
+          </w:tcPr>
+          <w:p>
+            <w:pPr>
+              <w:spacing w:line="276" w:lineRule="auto"/>
+              <w:rPr>
+                <w:rFonts w:ascii="Times New Roman" w:hAnsi="Times New Roman" w:cs="Times New Roman"/>
+                <w:sz w:val="24"/>
+                <w:szCs w:val="24"/>
+              </w:rPr>
+            </w:pPr>
+            <w:r>
+              <w:rPr>
+                <w:rFonts w:ascii="Times New Roman" w:hAnsi="Times New Roman" w:cs="Times New Roman"/>
+                <w:b/>
+                <w:bCs/>
+                <w:sz w:val="24"/>
+                <w:szCs w:val="24"/>
+              </w:rPr>
+              <w:t>Project Name :</w:t>
+            </w:r>
+            <w:r>
+              <w:rPr>
+                <w:rFonts w:ascii="Times New Roman" w:hAnsi="Times New Roman" w:cs="Times New Roman"/>
+                <w:sz w:val="24"/>
+                <w:szCs w:val="24"/>
+              </w:rPr>
+              <w:t xml:space="preserve"> </w:t>
+            </w:r>
+            <w:r>
+              <w:rPr>
+                <w:rFonts w:ascii="Times New Roman" w:hAnsi="Times New Roman" w:cs="Times New Roman"/>
+                <w:sz w:val="24"/>
+                <w:szCs w:val="24"/>
+              </w:rPr>
+              <w:t>Dental Clinic Services System</w:t>
+            </w:r>
+          </w:p>
+        </w:tc>
+      </w:tr>
+      <w:tr>
+        <w:trPr>
+          <w:trHeight w:val="1123"/>
+        </w:trPr>
+        <w:tc>
+          <w:tcPr>
+            <w:tcW w:w="1780" w:type="pct"/>
+            <w:vAlign w:val="center"/>
+          </w:tcPr>
+          <w:p>
+            <w:pPr>
+              <w:spacing w:line="276" w:lineRule="auto"/>
+              <w:rPr>
+                <w:rFonts w:ascii="Times New Roman" w:hAnsi="Times New Roman" w:cs="Times New Roman"/>
+                <w:b/>
+                <w:bCs/>
+                <w:sz w:val="24"/>
+                <w:szCs w:val="24"/>
+              </w:rPr>
+            </w:pPr>
+            <w:r>
+              <w:rPr>
+                <w:rFonts w:ascii="Times New Roman" w:hAnsi="Times New Roman" w:cs="Times New Roman"/>
+                <w:b/>
+                <w:bCs/>
+                <w:sz w:val="24"/>
+                <w:szCs w:val="24"/>
+              </w:rPr>
+              <w:t>Prepared by :</w:t>
+            </w:r>
+          </w:p>
+          <w:p>
+            <w:pPr>
+              <w:widowControl w:val="0"/>
+              <w:rPr>
+                <w:rFonts w:ascii="Times New Roman" w:hAnsi="Times New Roman" w:cs="Times New Roman"/>
+                <w:bCs/>
+                <w:color w:val="auto"/>
+                <w:sz w:val="24"/>
+                <w:szCs w:val="24"/>
+              </w:rPr>
+            </w:pPr>
+            <w:proofErr w:type="spellStart"/>
+            <w:r>
+              <w:rPr>
+                <w:rFonts w:ascii="Times New Roman" w:hAnsi="Times New Roman" w:cs="Times New Roman"/>
+                <w:bCs/>
+                <w:color w:val="auto"/>
+                <w:sz w:val="24"/>
+                <w:szCs w:val="24"/>
+              </w:rPr>
+              <w:t>Kanokwan</w:t>
+            </w:r>
+            <w:proofErr w:type="spellEnd"/>
+            <w:r>
+              <w:rPr>
+                <w:rFonts w:ascii="Times New Roman" w:hAnsi="Times New Roman" w:cs="Times New Roman"/>
+                <w:bCs/>
+                <w:color w:val="auto"/>
+                <w:sz w:val="24"/>
+                <w:szCs w:val="24"/>
+              </w:rPr>
+              <w:t xml:space="preserve"> </w:t>
+            </w:r>
+            <w:proofErr w:type="spellStart"/>
+            <w:r>
+              <w:rPr>
+                <w:rFonts w:ascii="Times New Roman" w:hAnsi="Times New Roman" w:cs="Times New Roman"/>
+                <w:bCs/>
+                <w:color w:val="auto"/>
+                <w:sz w:val="24"/>
+                <w:szCs w:val="24"/>
+              </w:rPr>
+              <w:t>Maneerat</w:t>
+            </w:r>
+            <w:proofErr w:type="spellEnd"/>
+          </w:p>
+          <w:p>
+            <w:pPr>
+              <w:spacing w:line="276" w:lineRule="auto"/>
+              <w:rPr>
+                <w:rFonts w:ascii="Times New Roman" w:hAnsi="Times New Roman" w:cs="Times New Roman"/>
+                <w:sz w:val="24"/>
+                <w:szCs w:val="24"/>
+              </w:rPr>
+            </w:pPr>
+            <w:proofErr w:type="spellStart"/>
+            <w:r>
+              <w:rPr>
+                <w:rFonts w:ascii="Times New Roman" w:hAnsi="Times New Roman" w:cs="Times New Roman"/>
+                <w:bCs/>
+                <w:color w:val="auto"/>
+                <w:sz w:val="24"/>
+                <w:szCs w:val="24"/>
+              </w:rPr>
+              <w:t>Worapun</w:t>
+            </w:r>
+            <w:proofErr w:type="spellEnd"/>
+            <w:r>
+              <w:rPr>
+                <w:rFonts w:ascii="Times New Roman" w:hAnsi="Times New Roman" w:cs="Times New Roman"/>
+                <w:bCs/>
+                <w:color w:val="auto"/>
+                <w:sz w:val="24"/>
+                <w:szCs w:val="24"/>
+              </w:rPr>
+              <w:t xml:space="preserve"> </w:t>
+            </w:r>
+            <w:proofErr w:type="spellStart"/>
+            <w:r>
+              <w:rPr>
+                <w:rFonts w:ascii="Times New Roman" w:hAnsi="Times New Roman" w:cs="Times New Roman"/>
+                <w:bCs/>
+                <w:color w:val="auto"/>
+                <w:sz w:val="24"/>
+                <w:szCs w:val="24"/>
+              </w:rPr>
+              <w:t>Wongkium</w:t>
+            </w:r>
+            <w:proofErr w:type="spellEnd"/>
+            <w:r>
+              <w:rPr>
+                <w:rFonts w:ascii="Times New Roman" w:hAnsi="Times New Roman" w:cs="Times New Roman"/>
+                <w:b/>
+                <w:color w:val="auto"/>
+                <w:sz w:val="24"/>
+                <w:szCs w:val="24"/>
+              </w:rPr>
+              <w:t xml:space="preserve">      </w:t>
+            </w:r>
+          </w:p>
+        </w:tc>
+        <w:tc>
+          <w:tcPr>
+            <w:tcW w:w="1616" w:type="pct"/>
+            <w:vAlign w:val="center"/>
+          </w:tcPr>
+          <w:p>
+            <w:pPr>
+              <w:spacing w:line="276" w:lineRule="auto"/>
+              <w:rPr>
+                <w:rFonts w:ascii="Times New Roman" w:hAnsi="Times New Roman" w:cs="Times New Roman"/>
+                <w:sz w:val="24"/>
+                <w:szCs w:val="24"/>
+              </w:rPr>
+            </w:pPr>
+            <w:r>
+              <w:rPr>
+                <w:rFonts w:ascii="Times New Roman" w:hAnsi="Times New Roman" w:cs="Times New Roman"/>
+                <w:b/>
+                <w:bCs/>
+                <w:sz w:val="24"/>
+                <w:szCs w:val="24"/>
+              </w:rPr>
+              <w:t>Date :</w:t>
+            </w:r>
+            <w:r>
+              <w:rPr>
+                <w:rFonts w:ascii="Times New Roman" w:hAnsi="Times New Roman" w:cs="Times New Roman"/>
+                <w:sz w:val="24"/>
+                <w:szCs w:val="24"/>
+              </w:rPr>
+              <w:t xml:space="preserve"> </w:t>
+            </w:r>
+            <w:r>
+              <w:rPr>
+                <w:rFonts w:ascii="Times New Roman" w:hAnsi="Times New Roman" w:cs="Times New Roman"/>
+                <w:sz w:val="24"/>
+                <w:szCs w:val="24"/>
+              </w:rPr>
+              <w:t>22</w:t>
+            </w:r>
+            <w:r>
+              <w:rPr>
+                <w:rFonts w:ascii="Times New Roman" w:hAnsi="Times New Roman" w:cs="Times New Roman"/>
+                <w:sz w:val="24"/>
+                <w:szCs w:val="24"/>
+                <w:vertAlign w:val="superscript"/>
+              </w:rPr>
+              <w:t>st</w:t>
+            </w:r>
+            <w:r>
+              <w:rPr>
+                <w:rFonts w:ascii="Times New Roman" w:hAnsi="Times New Roman" w:cs="Times New Roman"/>
+                <w:sz w:val="24"/>
+                <w:szCs w:val="24"/>
+              </w:rPr>
+              <w:t xml:space="preserve"> </w:t>
+            </w:r>
+            <w:r>
+              <w:rPr>
+                <w:rFonts w:ascii="Times New Roman" w:hAnsi="Times New Roman" w:cs="Times New Roman"/>
+                <w:sz w:val="24"/>
+                <w:szCs w:val="24"/>
+              </w:rPr>
+              <w:t>October</w:t>
+            </w:r>
+            <w:r>
+              <w:rPr>
+                <w:rFonts w:ascii="Times New Roman" w:hAnsi="Times New Roman" w:cs="Times New Roman"/>
+                <w:sz w:val="24"/>
+                <w:szCs w:val="24"/>
+              </w:rPr>
+              <w:t xml:space="preserve"> 2014</w:t>
+            </w:r>
+          </w:p>
+        </w:tc>
+        <w:tc>
+          <w:tcPr>
+            <w:tcW w:w="1605" w:type="pct"/>
+            <w:vAlign w:val="center"/>
+          </w:tcPr>
+          <w:p>
+            <w:pPr>
+              <w:spacing w:line="276" w:lineRule="auto"/>
+              <w:rPr>
+                <w:rFonts w:ascii="Times New Roman" w:hAnsi="Times New Roman" w:cs="Times New Roman"/>
+                <w:b/>
+                <w:bCs/>
+                <w:sz w:val="24"/>
+                <w:szCs w:val="24"/>
+              </w:rPr>
+            </w:pPr>
+            <w:r>
+              <w:rPr>
+                <w:rFonts w:ascii="Times New Roman" w:hAnsi="Times New Roman" w:cs="Times New Roman"/>
+                <w:b/>
+                <w:bCs/>
+                <w:sz w:val="24"/>
+                <w:szCs w:val="24"/>
+              </w:rPr>
+              <w:t>Report Process :</w:t>
+            </w:r>
+          </w:p>
+          <w:p>
+            <w:pPr>
+              <w:spacing w:line="276" w:lineRule="auto"/>
+              <w:rPr>
+                <w:rFonts w:ascii="Times New Roman" w:hAnsi="Times New Roman" w:cs="Times New Roman"/>
+                <w:sz w:val="24"/>
+                <w:szCs w:val="24"/>
+              </w:rPr>
+            </w:pPr>
+            <w:r>
+              <w:rPr>
+                <w:rFonts w:ascii="Times New Roman" w:hAnsi="Times New Roman" w:cs="Times New Roman"/>
+                <w:sz w:val="24"/>
+                <w:szCs w:val="24"/>
+              </w:rPr>
+              <w:t>Project Progress I</w:t>
+            </w:r>
+            <w:r>
+              <w:rPr>
+                <w:rFonts w:ascii="Times New Roman" w:hAnsi="Times New Roman" w:cs="Times New Roman"/>
+                <w:sz w:val="24"/>
+                <w:szCs w:val="24"/>
+              </w:rPr>
+              <w:t>I</w:t>
+            </w:r>
+          </w:p>
+        </w:tc>
+      </w:tr>
+      <w:tr>
+        <w:trPr>
+          <w:trHeight w:val="1505"/>
+        </w:trPr>
+        <w:tc>
+          <w:tcPr>
+            <w:tcW w:w="5000" w:type="pct"/>
+            <w:gridSpan w:val="3"/>
+            <w:vAlign w:val="center"/>
+          </w:tcPr>
+          <w:p>
+            <w:pPr>
+              <w:spacing w:line="276" w:lineRule="auto"/>
+              <w:rPr>
+                <w:rFonts w:ascii="Times New Roman" w:hAnsi="Times New Roman" w:cs="Times New Roman"/>
+                <w:sz w:val="24"/>
+                <w:szCs w:val="24"/>
+              </w:rPr>
+            </w:pPr>
+            <w:r>
+              <w:rPr>
+                <w:rFonts w:ascii="Times New Roman" w:hAnsi="Times New Roman" w:cs="Times New Roman"/>
+                <w:b/>
+                <w:bCs/>
+                <w:sz w:val="24"/>
+                <w:szCs w:val="24"/>
+              </w:rPr>
+              <w:t>Project Overall Status:</w:t>
+            </w:r>
+            <w:r>
+              <w:rPr>
+                <w:rFonts w:ascii="Times New Roman" w:hAnsi="Times New Roman" w:cs="Times New Roman"/>
+                <w:sz w:val="24"/>
+                <w:szCs w:val="24"/>
+              </w:rPr>
+              <w:t xml:space="preserve"> </w:t>
+            </w:r>
+            <w:r>
+              <w:rPr>
+                <w:rFonts w:ascii="Times New Roman" w:hAnsi="Times New Roman" w:cs="Times New Roman"/>
+                <w:sz w:val="24"/>
+                <w:szCs w:val="24"/>
+              </w:rPr>
+              <w:t>80</w:t>
+            </w:r>
+            <w:r>
+              <w:rPr>
+                <w:rFonts w:ascii="Times New Roman" w:hAnsi="Times New Roman" w:cs="Times New Roman"/>
+                <w:sz w:val="24"/>
+                <w:szCs w:val="24"/>
+              </w:rPr>
+              <w:t>%</w:t>
+            </w:r>
+          </w:p>
+          <w:p>
+            <w:pPr>
+              <w:spacing w:line="276" w:lineRule="auto"/>
+              <w:rPr>
+                <w:rFonts w:ascii="Times New Roman" w:hAnsi="Times New Roman" w:cstheme="minorBidi"/>
+                <w:sz w:val="24"/>
+                <w:szCs w:val="24"/>
+                <w:cs/>
+              </w:rPr>
+            </w:pPr>
+            <w:r>
+              <w:rPr>
+                <w:rFonts w:ascii="Times New Roman" w:hAnsi="Times New Roman" w:cstheme="minorBidi"/>
+                <w:sz w:val="24"/>
+                <w:szCs w:val="24"/>
+              </w:rPr>
+              <w:t xml:space="preserve">All the features planned for Progress </w:t>
+            </w:r>
+            <w:r>
+              <w:rPr>
+                <w:rFonts w:ascii="Times New Roman" w:hAnsi="Times New Roman" w:cstheme="minorBidi"/>
+                <w:sz w:val="24"/>
+                <w:szCs w:val="24"/>
+              </w:rPr>
+              <w:t>I</w:t>
+            </w:r>
+            <w:r>
+              <w:rPr>
+                <w:rFonts w:ascii="Times New Roman" w:hAnsi="Times New Roman" w:cstheme="minorBidi"/>
+                <w:sz w:val="24"/>
+                <w:szCs w:val="24"/>
+              </w:rPr>
+              <w:t xml:space="preserve">1 have been completed and documented in </w:t>
+            </w:r>
+            <w:r>
+              <w:rPr>
+                <w:rFonts w:ascii="Times New Roman" w:hAnsi="Times New Roman" w:cstheme="minorBidi"/>
+                <w:sz w:val="24"/>
+                <w:szCs w:val="24"/>
+              </w:rPr>
+              <w:t xml:space="preserve">Project Plan, Software Requirement Specification, Software Design Document, Test Plan, </w:t>
+            </w:r>
+            <w:r>
+              <w:rPr>
+                <w:rFonts w:ascii="Times New Roman" w:hAnsi="Times New Roman" w:cstheme="minorBidi"/>
+                <w:sz w:val="24"/>
+                <w:szCs w:val="24"/>
+              </w:rPr>
+              <w:t>Test Record, and Traceability Record</w:t>
+            </w:r>
+            <w:r>
+              <w:rPr>
+                <w:rFonts w:ascii="Times New Roman" w:hAnsi="Times New Roman" w:cstheme="minorBidi"/>
+                <w:sz w:val="24"/>
+                <w:szCs w:val="24"/>
+              </w:rPr>
+              <w:t>.</w:t>
+            </w:r>
+          </w:p>
+        </w:tc>
+      </w:tr>
+      <w:tr>
+        <w:trPr>
+          <w:trHeight w:val="1555"/>
+        </w:trPr>
+        <w:tc>
+          <w:tcPr>
+            <w:tcW w:w="5000" w:type="pct"/>
+            <w:gridSpan w:val="3"/>
+            <w:vAlign w:val="center"/>
+          </w:tcPr>
+          <w:p>
+            <w:pPr>
+              <w:spacing w:line="276" w:lineRule="auto"/>
+              <w:rPr>
+                <w:rFonts w:ascii="Times New Roman" w:hAnsi="Times New Roman" w:cs="Times New Roman"/>
+                <w:sz w:val="24"/>
+                <w:szCs w:val="24"/>
+              </w:rPr>
+            </w:pPr>
+          </w:p>
+          <w:p>
+            <w:pPr>
+              <w:spacing w:line="276" w:lineRule="auto"/>
+              <w:rPr>
+                <w:rFonts w:ascii="Times New Roman" w:hAnsi="Times New Roman" w:cs="Times New Roman"/>
+                <w:sz w:val="24"/>
+                <w:szCs w:val="24"/>
+              </w:rPr>
+            </w:pPr>
+            <w:r>
+              <w:rPr>
+                <w:rFonts w:ascii="Times New Roman" w:hAnsi="Times New Roman" w:cs="Times New Roman"/>
+                <w:sz w:val="24"/>
+                <w:szCs w:val="24"/>
+              </w:rPr>
+              <w:t>Milestone Deliverables performance reporting</w:t>
+            </w:r>
+          </w:p>
+          <w:p>
+            <w:pPr>
+              <w:spacing w:line="276" w:lineRule="auto"/>
+              <w:rPr>
+                <w:rFonts w:ascii="Times New Roman" w:hAnsi="Times New Roman" w:cs="Times New Roman"/>
+                <w:sz w:val="24"/>
+                <w:szCs w:val="24"/>
+              </w:rPr>
+            </w:pPr>
+          </w:p>
+          <w:tbl>
+            <w:tblPr>
+              <w:tblStyle w:val="TableGrid"/>
+              <w:tblW w:w="0" w:type="auto"/>
+              <w:tblLayout w:type="fixed"/>
+              <w:tblLook w:val="04A0" w:firstRow="1" w:lastRow="0" w:firstColumn="1" w:lastColumn="0" w:noHBand="0" w:noVBand="1"/>
+            </w:tblPr>
+            <w:tblGrid>
+              <w:gridCol w:w="2942"/>
+              <w:gridCol w:w="1873"/>
+              <w:gridCol w:w="1276"/>
+              <w:gridCol w:w="141"/>
+              <w:gridCol w:w="1418"/>
+              <w:gridCol w:w="1366"/>
+            </w:tblGrid>
+            <w:tr>
+              <w:trPr>
+                <w:trHeight w:val="473"/>
+              </w:trPr>
+              <w:tc>
+                <w:tcPr>
+                  <w:tcW w:w="2942" w:type="dxa"/>
+                  <w:shd w:val="clear" w:color="auto" w:fill="BFBFBF" w:themeFill="background1" w:themeFillShade="BF"/>
+                  <w:vAlign w:val="center"/>
+                </w:tcPr>
+                <w:p>
+                  <w:pPr>
+                    <w:rPr>
+                      <w:rFonts w:ascii="Times New Roman" w:hAnsi="Times New Roman" w:cs="Times New Roman"/>
+                      <w:b/>
+                      <w:bCs/>
+                      <w:sz w:val="24"/>
+                      <w:szCs w:val="24"/>
+                    </w:rPr>
+                  </w:pPr>
+                  <w:r>
+                    <w:rPr>
+                      <w:rFonts w:ascii="Times New Roman" w:hAnsi="Times New Roman" w:cs="Times New Roman"/>
+                      <w:b/>
+                      <w:bCs/>
+                      <w:sz w:val="24"/>
+                      <w:szCs w:val="24"/>
+                    </w:rPr>
+                    <w:t>Milestone Deliverables</w:t>
+                  </w:r>
+                </w:p>
+              </w:tc>
+              <w:tc>
+                <w:tcPr>
+                  <w:tcW w:w="1873" w:type="dxa"/>
+                  <w:shd w:val="clear" w:color="auto" w:fill="BFBFBF" w:themeFill="background1" w:themeFillShade="BF"/>
+                  <w:vAlign w:val="center"/>
+                </w:tcPr>
+                <w:p>
+                  <w:pPr>
+                    <w:ind w:firstLine="34"/>
+                    <w:rPr>
+                      <w:rFonts w:ascii="Times New Roman" w:hAnsi="Times New Roman" w:cs="Times New Roman"/>
+                      <w:b/>
+                      <w:bCs/>
+                      <w:sz w:val="24"/>
+                      <w:szCs w:val="24"/>
+                    </w:rPr>
+                  </w:pPr>
+                  <w:r>
+                    <w:rPr>
+                      <w:rFonts w:ascii="Times New Roman" w:hAnsi="Times New Roman" w:cs="Times New Roman"/>
+                      <w:b/>
+                      <w:bCs/>
+                      <w:sz w:val="24"/>
+                      <w:szCs w:val="24"/>
+                    </w:rPr>
+                    <w:t>Due Date</w:t>
+                  </w:r>
+                </w:p>
+              </w:tc>
+              <w:tc>
+                <w:tcPr>
+                  <w:tcW w:w="1417" w:type="dxa"/>
+                  <w:gridSpan w:val="2"/>
+                  <w:shd w:val="clear" w:color="auto" w:fill="BFBFBF" w:themeFill="background1" w:themeFillShade="BF"/>
+                  <w:vAlign w:val="center"/>
+                </w:tcPr>
+                <w:p>
+                  <w:pPr>
+                    <w:rPr>
+                      <w:rFonts w:ascii="Times New Roman" w:hAnsi="Times New Roman" w:cs="Times New Roman"/>
+                      <w:b/>
+                      <w:bCs/>
+                      <w:sz w:val="24"/>
+                      <w:szCs w:val="24"/>
+                    </w:rPr>
+                  </w:pPr>
+                  <w:r>
+                    <w:rPr>
+                      <w:rFonts w:ascii="Times New Roman" w:hAnsi="Times New Roman" w:cs="Times New Roman"/>
+                      <w:b/>
+                      <w:bCs/>
+                      <w:sz w:val="24"/>
+                      <w:szCs w:val="24"/>
+                    </w:rPr>
+                    <w:t>% Completed</w:t>
+                  </w:r>
+                </w:p>
+              </w:tc>
+              <w:tc>
+                <w:tcPr>
+                  <w:tcW w:w="1418" w:type="dxa"/>
+                  <w:shd w:val="clear" w:color="auto" w:fill="BFBFBF" w:themeFill="background1" w:themeFillShade="BF"/>
+                  <w:vAlign w:val="center"/>
+                </w:tcPr>
+                <w:p>
+                  <w:pPr>
+                    <w:rPr>
+                      <w:rFonts w:ascii="Times New Roman" w:hAnsi="Times New Roman" w:cs="Times New Roman"/>
+                      <w:b/>
+                      <w:bCs/>
+                      <w:sz w:val="24"/>
+                      <w:szCs w:val="24"/>
+                    </w:rPr>
+                  </w:pPr>
+                  <w:r>
+                    <w:rPr>
+                      <w:rFonts w:ascii="Times New Roman" w:hAnsi="Times New Roman" w:cs="Times New Roman"/>
+                      <w:b/>
+                      <w:bCs/>
+                      <w:sz w:val="24"/>
+                      <w:szCs w:val="24"/>
+                    </w:rPr>
+                    <w:t>Deliverable Statue</w:t>
+                  </w:r>
+                </w:p>
+              </w:tc>
+              <w:tc>
+                <w:tcPr>
+                  <w:tcW w:w="1366" w:type="dxa"/>
+                  <w:shd w:val="clear" w:color="auto" w:fill="BFBFBF" w:themeFill="background1" w:themeFillShade="BF"/>
+                  <w:vAlign w:val="center"/>
+                </w:tcPr>
+                <w:p>
+                  <w:pPr>
+                    <w:rPr>
+                      <w:rFonts w:ascii="Times New Roman" w:hAnsi="Times New Roman" w:cs="Times New Roman"/>
+                      <w:b/>
+                      <w:bCs/>
+                      <w:sz w:val="24"/>
+                      <w:szCs w:val="24"/>
+                    </w:rPr>
+                  </w:pPr>
+                  <w:r>
+                    <w:rPr>
+                      <w:rFonts w:ascii="Times New Roman" w:hAnsi="Times New Roman" w:cs="Times New Roman"/>
+                      <w:b/>
+                      <w:bCs/>
+                      <w:sz w:val="24"/>
+                      <w:szCs w:val="24"/>
+                    </w:rPr>
+                    <w:t>Version</w:t>
+                  </w:r>
+                </w:p>
+              </w:tc>
+            </w:tr>
+            <w:tr>
+              <w:trPr>
+                <w:trHeight w:val="501"/>
+              </w:trPr>
+              <w:tc>
+                <w:tcPr>
+                  <w:tcW w:w="7650" w:type="dxa"/>
+                  <w:gridSpan w:val="5"/>
+                  <w:vAlign w:val="center"/>
+                </w:tcPr>
+                <w:p>
+                  <w:pPr>
+                    <w:rPr>
+                      <w:rFonts w:ascii="Times New Roman" w:hAnsi="Times New Roman" w:cs="Times New Roman"/>
+                      <w:b/>
+                      <w:bCs/>
+                      <w:sz w:val="24"/>
+                      <w:szCs w:val="24"/>
+                    </w:rPr>
+                  </w:pPr>
+                  <w:r>
+                    <w:rPr>
+                      <w:rFonts w:ascii="Times New Roman" w:hAnsi="Times New Roman" w:cs="Times New Roman"/>
+                      <w:b/>
+                      <w:bCs/>
+                      <w:sz w:val="24"/>
+                      <w:szCs w:val="24"/>
+                    </w:rPr>
+                    <w:t>Document</w:t>
+                  </w:r>
+                </w:p>
+              </w:tc>
+              <w:tc>
+                <w:tcPr>
+                  <w:tcW w:w="1366" w:type="dxa"/>
+                  <w:vAlign w:val="center"/>
+                </w:tcPr>
+                <w:p>
+                  <w:pPr>
+                    <w:rPr>
+                      <w:rFonts w:ascii="Times New Roman" w:hAnsi="Times New Roman" w:cs="Times New Roman"/>
+                      <w:b/>
+                      <w:bCs/>
+                      <w:sz w:val="24"/>
+                      <w:szCs w:val="24"/>
+                    </w:rPr>
+                  </w:pPr>
+                </w:p>
+              </w:tc>
+            </w:tr>
+            <w:tr>
+              <w:trPr>
+                <w:trHeight w:val="615"/>
+              </w:trPr>
+              <w:tc>
+                <w:tcPr>
+                  <w:tcW w:w="2942" w:type="dxa"/>
+                  <w:vAlign w:val="center"/>
+                </w:tcPr>
+                <w:p>
+                  <w:pPr>
+                    <w:pStyle w:val="ListParagraph"/>
+                    <w:numPr>
+                      <w:ilvl w:val="0"/>
+                      <w:numId w:val="1"/>
+                    </w:numPr>
+                    <w:spacing w:after="0"/>
+                    <w:ind w:left="171" w:hanging="171"/>
+                    <w:rPr>
+                      <w:rFonts w:ascii="Times New Roman" w:hAnsi="Times New Roman" w:cs="Times New Roman"/>
+                      <w:sz w:val="24"/>
+                      <w:szCs w:val="24"/>
+                    </w:rPr>
+                  </w:pPr>
+                  <w:r>
+                    <w:rPr>
+                      <w:rFonts w:ascii="Times New Roman" w:hAnsi="Times New Roman" w:cs="Times New Roman"/>
+                      <w:sz w:val="24"/>
+                      <w:szCs w:val="24"/>
+                    </w:rPr>
+                    <w:t>Software Project Management Plan progress I</w:t>
+                  </w:r>
+                </w:p>
+              </w:tc>
+              <w:tc>
+                <w:tcPr>
+                  <w:tcW w:w="1873" w:type="dxa"/>
+                  <w:vAlign w:val="center"/>
+                </w:tcPr>
+                <w:p>
+                  <w:pPr>
+                    <w:jc w:val="center"/>
+                    <w:rPr>
+                      <w:rFonts w:ascii="Times New Roman" w:hAnsi="Times New Roman" w:cs="Times New Roman"/>
+                      <w:sz w:val="24"/>
+                      <w:szCs w:val="24"/>
+                    </w:rPr>
+                  </w:pPr>
+                  <w:r>
+                    <w:rPr>
+                      <w:rFonts w:ascii="Times New Roman" w:hAnsi="Times New Roman" w:cs="Times New Roman"/>
+                      <w:sz w:val="24"/>
+                      <w:szCs w:val="24"/>
+                    </w:rPr>
+                    <w:t>27</w:t>
+                  </w:r>
+                  <w:r>
+                    <w:rPr>
+                      <w:rFonts w:ascii="Times New Roman" w:hAnsi="Times New Roman" w:cs="Times New Roman"/>
+                      <w:sz w:val="24"/>
+                      <w:szCs w:val="24"/>
+                      <w:vertAlign w:val="superscript"/>
+                    </w:rPr>
+                    <w:t>st</w:t>
+                  </w:r>
+                  <w:r>
+                    <w:rPr>
+                      <w:rFonts w:ascii="Times New Roman" w:hAnsi="Times New Roman" w:cs="Times New Roman"/>
+                      <w:sz w:val="24"/>
+                      <w:szCs w:val="24"/>
+                    </w:rPr>
+                    <w:t xml:space="preserve"> August 2014</w:t>
+                  </w:r>
+                </w:p>
+              </w:tc>
+              <w:tc>
+                <w:tcPr>
+                  <w:tcW w:w="1276" w:type="dxa"/>
+                  <w:vAlign w:val="center"/>
+                </w:tcPr>
+                <w:p>
+                  <w:pPr>
+                    <w:jc w:val="center"/>
+                    <w:rPr>
+                      <w:rFonts w:ascii="Times New Roman" w:hAnsi="Times New Roman" w:cs="Times New Roman"/>
+                      <w:sz w:val="24"/>
+                      <w:szCs w:val="24"/>
+                    </w:rPr>
+                  </w:pPr>
+                  <w:r>
+                    <w:rPr>
+                      <w:rFonts w:ascii="Times New Roman" w:hAnsi="Times New Roman" w:cs="Times New Roman"/>
+                      <w:sz w:val="24"/>
+                      <w:szCs w:val="24"/>
+                    </w:rPr>
+                    <w:t>100%</w:t>
+                  </w:r>
+                </w:p>
+              </w:tc>
+              <w:tc>
+                <w:tcPr>
+                  <w:tcW w:w="1559" w:type="dxa"/>
+                  <w:gridSpan w:val="2"/>
+                  <w:vAlign w:val="center"/>
+                </w:tcPr>
+                <w:p>
+                  <w:pPr>
+                    <w:jc w:val="center"/>
+                    <w:rPr>
+                      <w:rFonts w:ascii="Times New Roman" w:hAnsi="Times New Roman" w:cs="Times New Roman"/>
+                      <w:sz w:val="24"/>
+                      <w:szCs w:val="24"/>
+                    </w:rPr>
+                  </w:pPr>
+                  <w:r>
+                    <w:rPr>
+                      <w:rFonts w:ascii="Times New Roman" w:hAnsi="Times New Roman" w:cs="Times New Roman"/>
+                      <w:sz w:val="24"/>
+                      <w:szCs w:val="24"/>
+                    </w:rPr>
+                    <w:t>On Schedule</w:t>
+                  </w:r>
+                </w:p>
+              </w:tc>
+              <w:tc>
+                <w:tcPr>
+                  <w:tcW w:w="1366" w:type="dxa"/>
+                  <w:vAlign w:val="center"/>
+                </w:tcPr>
+                <w:p>
+                  <w:pPr>
+                    <w:jc w:val="center"/>
+                    <w:rPr>
+                      <w:rFonts w:ascii="Times New Roman" w:hAnsi="Times New Roman" w:cs="Times New Roman"/>
+                      <w:sz w:val="24"/>
+                      <w:szCs w:val="24"/>
+                    </w:rPr>
+                  </w:pPr>
+                  <w:r>
+                    <w:rPr>
+                      <w:rFonts w:ascii="Times New Roman" w:hAnsi="Times New Roman" w:cs="Times New Roman"/>
+                      <w:sz w:val="24"/>
+                      <w:szCs w:val="24"/>
+                    </w:rPr>
+                    <w:t>1.</w:t>
+                  </w:r>
+                  <w:r>
+                    <w:rPr>
+                      <w:rFonts w:ascii="Times New Roman" w:hAnsi="Times New Roman" w:cs="Times New Roman"/>
+                      <w:sz w:val="24"/>
+                      <w:szCs w:val="24"/>
+                    </w:rPr>
+                    <w:t>0</w:t>
+                  </w:r>
+                </w:p>
+              </w:tc>
+            </w:tr>
+            <w:tr>
+              <w:trPr>
+                <w:trHeight w:val="553"/>
+              </w:trPr>
+              <w:tc>
+                <w:tcPr>
+                  <w:tcW w:w="2942" w:type="dxa"/>
+                  <w:vAlign w:val="center"/>
+                </w:tcPr>
+                <w:p>
+                  <w:pPr>
+                    <w:pStyle w:val="ListParagraph"/>
+                    <w:numPr>
+                      <w:ilvl w:val="0"/>
+                      <w:numId w:val="1"/>
+                    </w:numPr>
+                    <w:spacing w:after="0"/>
+                    <w:ind w:left="171" w:hanging="171"/>
+                    <w:rPr>
+                      <w:rFonts w:ascii="Times New Roman" w:hAnsi="Times New Roman" w:cs="Times New Roman"/>
+                      <w:sz w:val="24"/>
+                      <w:szCs w:val="24"/>
+                    </w:rPr>
+                  </w:pPr>
+                  <w:r>
+                    <w:rPr>
+                      <w:rFonts w:ascii="Times New Roman" w:hAnsi="Times New Roman" w:cs="Times New Roman"/>
+                      <w:sz w:val="24"/>
+                      <w:szCs w:val="24"/>
+                    </w:rPr>
+                    <w:t>Software Requirement Specification progress I</w:t>
+                  </w:r>
+                </w:p>
+              </w:tc>
+              <w:tc>
+                <w:tcPr>
+                  <w:tcW w:w="1873" w:type="dxa"/>
+                  <w:vAlign w:val="center"/>
+                </w:tcPr>
+                <w:p>
+                  <w:pPr>
+                    <w:jc w:val="center"/>
+                    <w:rPr>
+                      <w:rFonts w:ascii="Times New Roman" w:hAnsi="Times New Roman" w:cs="Times New Roman"/>
+                      <w:sz w:val="24"/>
+                      <w:szCs w:val="24"/>
+                    </w:rPr>
+                  </w:pPr>
+                  <w:r>
+                    <w:rPr>
+                      <w:rFonts w:ascii="Times New Roman" w:hAnsi="Times New Roman" w:cs="Times New Roman"/>
+                      <w:sz w:val="24"/>
+                      <w:szCs w:val="24"/>
+                    </w:rPr>
+                    <w:t>27</w:t>
+                  </w:r>
+                  <w:r>
+                    <w:rPr>
+                      <w:rFonts w:ascii="Times New Roman" w:hAnsi="Times New Roman" w:cs="Times New Roman"/>
+                      <w:sz w:val="24"/>
+                      <w:szCs w:val="24"/>
+                      <w:vertAlign w:val="superscript"/>
+                    </w:rPr>
+                    <w:t>st</w:t>
+                  </w:r>
+                  <w:r>
+                    <w:rPr>
+                      <w:rFonts w:ascii="Times New Roman" w:hAnsi="Times New Roman" w:cs="Times New Roman"/>
+                      <w:sz w:val="24"/>
+                      <w:szCs w:val="24"/>
+                    </w:rPr>
+                    <w:t xml:space="preserve"> August 2014</w:t>
+                  </w:r>
+                </w:p>
+              </w:tc>
+              <w:tc>
+                <w:tcPr>
+                  <w:tcW w:w="1276" w:type="dxa"/>
+                  <w:vAlign w:val="center"/>
+                </w:tcPr>
+                <w:p>
+                  <w:pPr>
+                    <w:jc w:val="center"/>
+                    <w:rPr>
+                      <w:rFonts w:ascii="Times New Roman" w:hAnsi="Times New Roman" w:cs="Times New Roman"/>
+                      <w:sz w:val="24"/>
+                      <w:szCs w:val="24"/>
+                    </w:rPr>
+                  </w:pPr>
+                  <w:r>
+                    <w:rPr>
+                      <w:rFonts w:ascii="Times New Roman" w:hAnsi="Times New Roman" w:cs="Times New Roman"/>
+                      <w:sz w:val="24"/>
+                      <w:szCs w:val="24"/>
+                    </w:rPr>
+                    <w:t>100%</w:t>
+                  </w:r>
+                </w:p>
+              </w:tc>
+              <w:tc>
+                <w:tcPr>
+                  <w:tcW w:w="1559" w:type="dxa"/>
+                  <w:gridSpan w:val="2"/>
+                  <w:vAlign w:val="center"/>
+                </w:tcPr>
+                <w:p>
+                  <w:pPr>
+                    <w:jc w:val="center"/>
+                    <w:rPr>
+                      <w:rFonts w:ascii="Times New Roman" w:hAnsi="Times New Roman" w:cs="Times New Roman"/>
+                      <w:sz w:val="24"/>
+                      <w:szCs w:val="24"/>
+                    </w:rPr>
+                  </w:pPr>
+                  <w:r>
+                    <w:rPr>
+                      <w:rFonts w:ascii="Times New Roman" w:hAnsi="Times New Roman" w:cs="Times New Roman"/>
+                      <w:sz w:val="24"/>
+                      <w:szCs w:val="24"/>
+                    </w:rPr>
+                    <w:t>On Schedule</w:t>
+                  </w:r>
+                </w:p>
+              </w:tc>
+              <w:tc>
+                <w:tcPr>
+                  <w:tcW w:w="1366" w:type="dxa"/>
+                  <w:vAlign w:val="center"/>
+                </w:tcPr>
+                <w:p>
+                  <w:pPr>
+                    <w:jc w:val="center"/>
+                    <w:rPr>
+                      <w:rFonts w:ascii="Times New Roman" w:hAnsi="Times New Roman" w:cs="Times New Roman"/>
+                      <w:sz w:val="24"/>
+                      <w:szCs w:val="24"/>
+                    </w:rPr>
+                  </w:pPr>
+                  <w:r>
+                    <w:rPr>
+                      <w:rFonts w:ascii="Times New Roman" w:hAnsi="Times New Roman" w:cs="Times New Roman"/>
+                      <w:sz w:val="24"/>
+                      <w:szCs w:val="24"/>
+                    </w:rPr>
+                    <w:t>1.</w:t>
+                  </w:r>
+                  <w:r>
+                    <w:rPr>
+                      <w:rFonts w:ascii="Times New Roman" w:hAnsi="Times New Roman" w:cs="Times New Roman"/>
+                      <w:sz w:val="24"/>
+                      <w:szCs w:val="24"/>
+                    </w:rPr>
+                    <w:t>0</w:t>
+                  </w:r>
+                </w:p>
+              </w:tc>
+            </w:tr>
+            <w:tr>
+              <w:trPr>
+                <w:trHeight w:val="501"/>
+              </w:trPr>
+              <w:tc>
+                <w:tcPr>
+                  <w:tcW w:w="2942" w:type="dxa"/>
+                  <w:vAlign w:val="center"/>
+                </w:tcPr>
+                <w:p>
+                  <w:pPr>
+                    <w:pStyle w:val="ListParagraph"/>
+                    <w:numPr>
+                      <w:ilvl w:val="0"/>
+                      <w:numId w:val="1"/>
+                    </w:numPr>
+                    <w:spacing w:after="0"/>
+                    <w:ind w:left="171" w:hanging="171"/>
+                    <w:rPr>
+                      <w:rFonts w:ascii="Times New Roman" w:hAnsi="Times New Roman" w:cs="Times New Roman"/>
+                      <w:sz w:val="24"/>
+                      <w:szCs w:val="24"/>
+                    </w:rPr>
+                  </w:pPr>
+                  <w:r>
+                    <w:rPr>
+                      <w:rFonts w:ascii="Times New Roman" w:hAnsi="Times New Roman" w:cs="Times New Roman"/>
+                      <w:sz w:val="24"/>
+                      <w:szCs w:val="24"/>
+                    </w:rPr>
+                    <w:t>Software Design Document progress I</w:t>
+                  </w:r>
+                </w:p>
+              </w:tc>
+              <w:tc>
+                <w:tcPr>
+                  <w:tcW w:w="1873" w:type="dxa"/>
+                  <w:vAlign w:val="center"/>
+                </w:tcPr>
+                <w:p>
+                  <w:pPr>
+                    <w:jc w:val="center"/>
+                    <w:rPr>
+                      <w:rFonts w:ascii="Times New Roman" w:hAnsi="Times New Roman" w:cs="Times New Roman"/>
+                      <w:sz w:val="24"/>
+                      <w:szCs w:val="24"/>
+                    </w:rPr>
+                  </w:pPr>
+                  <w:r>
+                    <w:rPr>
+                      <w:rFonts w:ascii="Times New Roman" w:hAnsi="Times New Roman" w:cs="Times New Roman"/>
+                      <w:sz w:val="24"/>
+                      <w:szCs w:val="24"/>
+                    </w:rPr>
+                    <w:t>27</w:t>
+                  </w:r>
+                  <w:r>
+                    <w:rPr>
+                      <w:rFonts w:ascii="Times New Roman" w:hAnsi="Times New Roman" w:cs="Times New Roman"/>
+                      <w:sz w:val="24"/>
+                      <w:szCs w:val="24"/>
+                      <w:vertAlign w:val="superscript"/>
+                    </w:rPr>
+                    <w:t>st</w:t>
+                  </w:r>
+                  <w:r>
+                    <w:rPr>
+                      <w:rFonts w:ascii="Times New Roman" w:hAnsi="Times New Roman" w:cs="Times New Roman"/>
+                      <w:sz w:val="24"/>
+                      <w:szCs w:val="24"/>
+                    </w:rPr>
+                    <w:t xml:space="preserve"> August 2014</w:t>
+                  </w:r>
+                </w:p>
+              </w:tc>
+              <w:tc>
+                <w:tcPr>
+                  <w:tcW w:w="1276" w:type="dxa"/>
+                  <w:vAlign w:val="center"/>
+                </w:tcPr>
+                <w:p>
+                  <w:pPr>
+                    <w:jc w:val="center"/>
+                    <w:rPr>
+                      <w:rFonts w:ascii="Times New Roman" w:hAnsi="Times New Roman" w:cs="Times New Roman"/>
+                      <w:sz w:val="24"/>
+                      <w:szCs w:val="24"/>
+                    </w:rPr>
+                  </w:pPr>
+                  <w:r>
+                    <w:rPr>
+                      <w:rFonts w:ascii="Times New Roman" w:hAnsi="Times New Roman" w:cs="Times New Roman"/>
+                      <w:sz w:val="24"/>
+                      <w:szCs w:val="24"/>
+                    </w:rPr>
+                    <w:t>100%</w:t>
+                  </w:r>
+                </w:p>
+              </w:tc>
+              <w:tc>
+                <w:tcPr>
+                  <w:tcW w:w="1559" w:type="dxa"/>
+                  <w:gridSpan w:val="2"/>
+                  <w:vAlign w:val="center"/>
+                </w:tcPr>
+                <w:p>
+                  <w:pPr>
+                    <w:jc w:val="center"/>
+                    <w:rPr>
+                      <w:rFonts w:ascii="Times New Roman" w:hAnsi="Times New Roman" w:cs="Times New Roman"/>
+                      <w:sz w:val="24"/>
+                      <w:szCs w:val="24"/>
+                    </w:rPr>
+                  </w:pPr>
+                  <w:r>
+                    <w:rPr>
+                      <w:rFonts w:ascii="Times New Roman" w:hAnsi="Times New Roman" w:cs="Times New Roman"/>
+                      <w:sz w:val="24"/>
+                      <w:szCs w:val="24"/>
+                    </w:rPr>
+                    <w:t>On Schedule</w:t>
+                  </w:r>
+                </w:p>
+              </w:tc>
+              <w:tc>
+                <w:tcPr>
+                  <w:tcW w:w="1366" w:type="dxa"/>
+                  <w:vAlign w:val="center"/>
+                </w:tcPr>
+                <w:p>
+                  <w:pPr>
+                    <w:jc w:val="center"/>
+                    <w:rPr>
+                      <w:rFonts w:ascii="Times New Roman" w:hAnsi="Times New Roman" w:cs="Times New Roman"/>
+                      <w:sz w:val="24"/>
+                      <w:szCs w:val="24"/>
+                    </w:rPr>
+                  </w:pPr>
+                  <w:r>
+                    <w:rPr>
+                      <w:rFonts w:ascii="Times New Roman" w:hAnsi="Times New Roman" w:cs="Times New Roman"/>
+                      <w:sz w:val="24"/>
+                      <w:szCs w:val="24"/>
+                    </w:rPr>
+                    <w:t>1.</w:t>
+                  </w:r>
+                  <w:r>
+                    <w:rPr>
+                      <w:rFonts w:ascii="Times New Roman" w:hAnsi="Times New Roman" w:cs="Times New Roman"/>
+                      <w:sz w:val="24"/>
+                      <w:szCs w:val="24"/>
+                    </w:rPr>
+                    <w:t>0</w:t>
+                  </w:r>
+                </w:p>
+              </w:tc>
+            </w:tr>
+            <w:tr>
+              <w:trPr>
+                <w:trHeight w:val="501"/>
+              </w:trPr>
+              <w:tc>
+                <w:tcPr>
+                  <w:tcW w:w="2942" w:type="dxa"/>
+                  <w:vAlign w:val="center"/>
+                </w:tcPr>
+                <w:p>
+                  <w:pPr>
+                    <w:pStyle w:val="ListParagraph"/>
+                    <w:numPr>
+                      <w:ilvl w:val="0"/>
+                      <w:numId w:val="1"/>
+                    </w:numPr>
+                    <w:spacing w:after="0"/>
+                    <w:ind w:left="171" w:hanging="171"/>
+                    <w:rPr>
+                      <w:rFonts w:ascii="Times New Roman" w:hAnsi="Times New Roman" w:cs="Times New Roman"/>
+                      <w:sz w:val="24"/>
+                      <w:szCs w:val="24"/>
+                    </w:rPr>
+                  </w:pPr>
+                  <w:r>
+                    <w:rPr>
+                      <w:rFonts w:ascii="Times New Roman" w:hAnsi="Times New Roman" w:cs="Times New Roman"/>
+                      <w:sz w:val="24"/>
+                      <w:szCs w:val="24"/>
+                    </w:rPr>
+                    <w:t>Test Plan for progress I</w:t>
+                  </w:r>
+                </w:p>
+              </w:tc>
+              <w:tc>
+                <w:tcPr>
+                  <w:tcW w:w="1873" w:type="dxa"/>
+                  <w:vAlign w:val="center"/>
+                </w:tcPr>
+                <w:p>
+                  <w:pPr>
+                    <w:jc w:val="center"/>
+                    <w:rPr>
+                      <w:rFonts w:ascii="Times New Roman" w:hAnsi="Times New Roman" w:cs="Times New Roman"/>
+                      <w:sz w:val="24"/>
+                      <w:szCs w:val="24"/>
+                    </w:rPr>
+                  </w:pPr>
+                  <w:r>
+                    <w:rPr>
+                      <w:rFonts w:ascii="Times New Roman" w:hAnsi="Times New Roman" w:cs="Times New Roman"/>
+                      <w:sz w:val="24"/>
+                      <w:szCs w:val="24"/>
+                    </w:rPr>
+                    <w:t>27</w:t>
+                  </w:r>
+                  <w:r>
+                    <w:rPr>
+                      <w:rFonts w:ascii="Times New Roman" w:hAnsi="Times New Roman" w:cs="Times New Roman"/>
+                      <w:sz w:val="24"/>
+                      <w:szCs w:val="24"/>
+                      <w:vertAlign w:val="superscript"/>
+                    </w:rPr>
+                    <w:t>st</w:t>
+                  </w:r>
+                  <w:r>
+                    <w:rPr>
+                      <w:rFonts w:ascii="Times New Roman" w:hAnsi="Times New Roman" w:cs="Times New Roman"/>
+                      <w:sz w:val="24"/>
+                      <w:szCs w:val="24"/>
+                    </w:rPr>
+                    <w:t xml:space="preserve"> August 2014</w:t>
+                  </w:r>
+                </w:p>
+              </w:tc>
+              <w:tc>
+                <w:tcPr>
+                  <w:tcW w:w="1276" w:type="dxa"/>
+                  <w:vAlign w:val="center"/>
+                </w:tcPr>
+                <w:p>
+                  <w:pPr>
+                    <w:jc w:val="center"/>
+                    <w:rPr>
+                      <w:rFonts w:ascii="Times New Roman" w:hAnsi="Times New Roman" w:cs="Times New Roman"/>
+                      <w:sz w:val="24"/>
+                      <w:szCs w:val="24"/>
+                    </w:rPr>
+                  </w:pPr>
+                  <w:r>
+                    <w:rPr>
+                      <w:rFonts w:ascii="Times New Roman" w:hAnsi="Times New Roman" w:cs="Times New Roman"/>
+                      <w:sz w:val="24"/>
+                      <w:szCs w:val="24"/>
+                    </w:rPr>
+                    <w:t>95</w:t>
+                  </w:r>
+                  <w:r>
+                    <w:rPr>
+                      <w:rFonts w:ascii="Times New Roman" w:hAnsi="Times New Roman" w:cs="Times New Roman"/>
+                      <w:sz w:val="24"/>
+                      <w:szCs w:val="24"/>
+                    </w:rPr>
+                    <w:t>%</w:t>
+                  </w:r>
+                </w:p>
+              </w:tc>
+              <w:tc>
+                <w:tcPr>
+                  <w:tcW w:w="1559" w:type="dxa"/>
+                  <w:gridSpan w:val="2"/>
+                  <w:vAlign w:val="center"/>
+                </w:tcPr>
+                <w:p>
+                  <w:pPr>
+                    <w:jc w:val="center"/>
+                    <w:rPr>
+                      <w:rFonts w:ascii="Times New Roman" w:hAnsi="Times New Roman" w:cs="Times New Roman"/>
+                      <w:sz w:val="24"/>
+                      <w:szCs w:val="24"/>
+                    </w:rPr>
+                  </w:pPr>
+                  <w:r>
+                    <w:rPr>
+                      <w:rFonts w:ascii="Times New Roman" w:hAnsi="Times New Roman" w:cs="Times New Roman"/>
+                      <w:sz w:val="24"/>
+                      <w:szCs w:val="24"/>
+                    </w:rPr>
+                    <w:t>On Schedule</w:t>
+                  </w:r>
+                </w:p>
+              </w:tc>
+              <w:tc>
+                <w:tcPr>
+                  <w:tcW w:w="1366" w:type="dxa"/>
+                  <w:vAlign w:val="center"/>
+                </w:tcPr>
+                <w:p>
+                  <w:pPr>
+                    <w:jc w:val="center"/>
+                    <w:rPr>
+                      <w:rFonts w:ascii="Times New Roman" w:hAnsi="Times New Roman" w:cs="Times New Roman"/>
+                      <w:sz w:val="24"/>
+                      <w:szCs w:val="24"/>
+                    </w:rPr>
+                  </w:pPr>
+                  <w:r>
+                    <w:rPr>
+                      <w:rFonts w:ascii="Times New Roman" w:hAnsi="Times New Roman" w:cs="Times New Roman"/>
+                      <w:sz w:val="24"/>
+                      <w:szCs w:val="24"/>
+                    </w:rPr>
+                    <w:t>1.</w:t>
+                  </w:r>
+                  <w:r>
+                    <w:rPr>
+                      <w:rFonts w:ascii="Times New Roman" w:hAnsi="Times New Roman" w:cs="Times New Roman"/>
+                      <w:sz w:val="24"/>
+                      <w:szCs w:val="24"/>
+                    </w:rPr>
+                    <w:t>0</w:t>
+                  </w:r>
+                </w:p>
+              </w:tc>
+            </w:tr>
+            <w:tr>
+              <w:trPr>
+                <w:trHeight w:val="501"/>
+              </w:trPr>
+              <w:tc>
+                <w:tcPr>
+                  <w:tcW w:w="2942" w:type="dxa"/>
+                  <w:vAlign w:val="center"/>
+                </w:tcPr>
+                <w:p>
+                  <w:pPr>
+                    <w:pStyle w:val="ListParagraph"/>
+                    <w:numPr>
+                      <w:ilvl w:val="0"/>
+                      <w:numId w:val="1"/>
+                    </w:numPr>
+                    <w:spacing w:after="0"/>
+                    <w:ind w:left="171" w:hanging="171"/>
+                    <w:rPr>
+                      <w:rFonts w:ascii="Times New Roman" w:hAnsi="Times New Roman" w:cs="Times New Roman"/>
+                      <w:sz w:val="24"/>
+                      <w:szCs w:val="24"/>
+                    </w:rPr>
+                  </w:pPr>
+                  <w:r>
+                    <w:rPr>
+                      <w:rFonts w:ascii="Times New Roman" w:hAnsi="Times New Roman" w:cs="Times New Roman"/>
+                      <w:sz w:val="24"/>
+                      <w:szCs w:val="24"/>
+                    </w:rPr>
+                    <w:t>Test Record for progress I</w:t>
+                  </w:r>
+                </w:p>
+              </w:tc>
+              <w:tc>
+                <w:tcPr>
+                  <w:tcW w:w="1873" w:type="dxa"/>
+                  <w:vAlign w:val="center"/>
+                </w:tcPr>
+                <w:p>
+                  <w:pPr>
+                    <w:jc w:val="center"/>
+                    <w:rPr>
+                      <w:rFonts w:ascii="Times New Roman" w:hAnsi="Times New Roman" w:cs="Times New Roman"/>
+                      <w:sz w:val="24"/>
+                      <w:szCs w:val="24"/>
+                    </w:rPr>
+                  </w:pPr>
+                  <w:r>
+                    <w:rPr>
+                      <w:rFonts w:ascii="Times New Roman" w:hAnsi="Times New Roman" w:cs="Times New Roman"/>
+                      <w:sz w:val="24"/>
+                      <w:szCs w:val="24"/>
+                    </w:rPr>
+                    <w:t>27</w:t>
+                  </w:r>
+                  <w:r>
+                    <w:rPr>
+                      <w:rFonts w:ascii="Times New Roman" w:hAnsi="Times New Roman" w:cs="Times New Roman"/>
+                      <w:sz w:val="24"/>
+                      <w:szCs w:val="24"/>
+                      <w:vertAlign w:val="superscript"/>
+                    </w:rPr>
+                    <w:t>st</w:t>
+                  </w:r>
+                  <w:r>
+                    <w:rPr>
+                      <w:rFonts w:ascii="Times New Roman" w:hAnsi="Times New Roman" w:cs="Times New Roman"/>
+                      <w:sz w:val="24"/>
+                      <w:szCs w:val="24"/>
+                    </w:rPr>
+                    <w:t xml:space="preserve"> August 2014</w:t>
+                  </w:r>
+                </w:p>
+              </w:tc>
+              <w:tc>
+                <w:tcPr>
+                  <w:tcW w:w="1276" w:type="dxa"/>
+                  <w:vAlign w:val="center"/>
+                </w:tcPr>
+                <w:p>
+                  <w:pPr>
+                    <w:jc w:val="center"/>
+                    <w:rPr>
+                      <w:rFonts w:ascii="Times New Roman" w:hAnsi="Times New Roman" w:cs="Times New Roman"/>
+                      <w:sz w:val="24"/>
+                      <w:szCs w:val="24"/>
+                    </w:rPr>
+                  </w:pPr>
+                  <w:r>
+                    <w:rPr>
+                      <w:rFonts w:ascii="Times New Roman" w:hAnsi="Times New Roman" w:cs="Times New Roman"/>
+                      <w:sz w:val="24"/>
+                      <w:szCs w:val="24"/>
+                    </w:rPr>
+                    <w:t>95</w:t>
+                  </w:r>
+                  <w:r>
+                    <w:rPr>
+                      <w:rFonts w:ascii="Times New Roman" w:hAnsi="Times New Roman" w:cs="Times New Roman"/>
+                      <w:sz w:val="24"/>
+                      <w:szCs w:val="24"/>
+                    </w:rPr>
+                    <w:t>%</w:t>
+                  </w:r>
+                </w:p>
+              </w:tc>
+              <w:tc>
+                <w:tcPr>
+                  <w:tcW w:w="1559" w:type="dxa"/>
+                  <w:gridSpan w:val="2"/>
+                  <w:vAlign w:val="center"/>
+                </w:tcPr>
+                <w:p>
+                  <w:pPr>
+                    <w:jc w:val="center"/>
+                    <w:rPr>
+                      <w:rFonts w:ascii="Times New Roman" w:hAnsi="Times New Roman" w:cs="Times New Roman"/>
+                      <w:sz w:val="24"/>
+                      <w:szCs w:val="24"/>
+                    </w:rPr>
+                  </w:pPr>
+                  <w:r>
+                    <w:rPr>
+                      <w:rFonts w:ascii="Times New Roman" w:hAnsi="Times New Roman" w:cs="Times New Roman"/>
+                      <w:sz w:val="24"/>
+                      <w:szCs w:val="24"/>
+                    </w:rPr>
+                    <w:t>On Schedule</w:t>
+                  </w:r>
+                </w:p>
+              </w:tc>
+              <w:tc>
+                <w:tcPr>
+                  <w:tcW w:w="1366" w:type="dxa"/>
+                  <w:vAlign w:val="center"/>
+                </w:tcPr>
+                <w:p>
+                  <w:pPr>
+                    <w:jc w:val="center"/>
+                    <w:rPr>
+                      <w:rFonts w:ascii="Times New Roman" w:hAnsi="Times New Roman" w:cs="Times New Roman"/>
+                      <w:sz w:val="24"/>
+                      <w:szCs w:val="24"/>
+                    </w:rPr>
+                  </w:pPr>
+                  <w:r>
+                    <w:rPr>
+                      <w:rFonts w:ascii="Times New Roman" w:hAnsi="Times New Roman" w:cs="Times New Roman"/>
+                      <w:sz w:val="24"/>
+                      <w:szCs w:val="24"/>
+                    </w:rPr>
+                    <w:t>1.</w:t>
+                  </w:r>
+                  <w:r>
+                    <w:rPr>
+                      <w:rFonts w:ascii="Times New Roman" w:hAnsi="Times New Roman" w:cs="Times New Roman"/>
+                      <w:sz w:val="24"/>
+                      <w:szCs w:val="24"/>
+                    </w:rPr>
+                    <w:t>0</w:t>
+                  </w:r>
+                </w:p>
+              </w:tc>
+            </w:tr>
+            <w:tr>
+              <w:trPr>
+                <w:trHeight w:val="501"/>
+              </w:trPr>
+              <w:tc>
+                <w:tcPr>
+                  <w:tcW w:w="2942" w:type="dxa"/>
+                  <w:vAlign w:val="center"/>
+                </w:tcPr>
+                <w:p>
+                  <w:pPr>
+                    <w:pStyle w:val="ListParagraph"/>
+                    <w:numPr>
+                      <w:ilvl w:val="0"/>
+                      <w:numId w:val="1"/>
+                    </w:numPr>
+                    <w:spacing w:after="0"/>
+                    <w:ind w:left="171" w:hanging="171"/>
+                    <w:rPr>
+                      <w:rFonts w:ascii="Times New Roman" w:hAnsi="Times New Roman" w:cs="Times New Roman"/>
+                      <w:sz w:val="24"/>
+                      <w:szCs w:val="24"/>
+                    </w:rPr>
+                  </w:pPr>
+                  <w:r>
+                    <w:rPr>
+                      <w:rFonts w:ascii="Times New Roman" w:hAnsi="Times New Roman" w:cs="Times New Roman"/>
+                      <w:sz w:val="24"/>
+                      <w:szCs w:val="24"/>
+                    </w:rPr>
+                    <w:t>Traceability record progress I</w:t>
+                  </w:r>
+                </w:p>
+              </w:tc>
+              <w:tc>
+                <w:tcPr>
+                  <w:tcW w:w="1873" w:type="dxa"/>
+                  <w:vAlign w:val="center"/>
+                </w:tcPr>
+                <w:p>
+                  <w:pPr>
+                    <w:jc w:val="center"/>
+                    <w:rPr>
+                      <w:rFonts w:ascii="Times New Roman" w:hAnsi="Times New Roman" w:cs="Times New Roman"/>
+                      <w:sz w:val="24"/>
+                      <w:szCs w:val="24"/>
+                    </w:rPr>
+                  </w:pPr>
+                  <w:r>
+                    <w:rPr>
+                      <w:rFonts w:ascii="Times New Roman" w:hAnsi="Times New Roman" w:cs="Times New Roman"/>
+                      <w:sz w:val="24"/>
+                      <w:szCs w:val="24"/>
+                    </w:rPr>
+                    <w:t>27</w:t>
+                  </w:r>
+                  <w:r>
+                    <w:rPr>
+                      <w:rFonts w:ascii="Times New Roman" w:hAnsi="Times New Roman" w:cs="Times New Roman"/>
+                      <w:sz w:val="24"/>
+                      <w:szCs w:val="24"/>
+                      <w:vertAlign w:val="superscript"/>
+                    </w:rPr>
+                    <w:t>st</w:t>
+                  </w:r>
+                  <w:r>
+                    <w:rPr>
+                      <w:rFonts w:ascii="Times New Roman" w:hAnsi="Times New Roman" w:cs="Times New Roman"/>
+                      <w:sz w:val="24"/>
+                      <w:szCs w:val="24"/>
+                    </w:rPr>
+                    <w:t xml:space="preserve"> August 2014</w:t>
+                  </w:r>
+                </w:p>
+              </w:tc>
+              <w:tc>
+                <w:tcPr>
+                  <w:tcW w:w="1276" w:type="dxa"/>
+                  <w:vAlign w:val="center"/>
+                </w:tcPr>
+                <w:p>
+                  <w:pPr>
+                    <w:jc w:val="center"/>
+                    <w:rPr>
+                      <w:rFonts w:ascii="Times New Roman" w:hAnsi="Times New Roman" w:cs="Times New Roman"/>
+                      <w:sz w:val="24"/>
+                      <w:szCs w:val="24"/>
+                    </w:rPr>
+                  </w:pPr>
+                  <w:r>
+                    <w:rPr>
+                      <w:rFonts w:ascii="Times New Roman" w:hAnsi="Times New Roman" w:cs="Times New Roman"/>
+                      <w:sz w:val="24"/>
+                      <w:szCs w:val="24"/>
+                    </w:rPr>
+                    <w:t>100%</w:t>
+                  </w:r>
+                </w:p>
+              </w:tc>
+              <w:tc>
+                <w:tcPr>
+                  <w:tcW w:w="1559" w:type="dxa"/>
+                  <w:gridSpan w:val="2"/>
+                  <w:vAlign w:val="center"/>
+                </w:tcPr>
+                <w:p>
+                  <w:pPr>
+                    <w:jc w:val="center"/>
+                    <w:rPr>
+                      <w:rFonts w:ascii="Times New Roman" w:hAnsi="Times New Roman" w:cs="Times New Roman"/>
+                      <w:sz w:val="24"/>
+                      <w:szCs w:val="24"/>
+                    </w:rPr>
+                  </w:pPr>
+                  <w:r>
+                    <w:rPr>
+                      <w:rFonts w:ascii="Times New Roman" w:hAnsi="Times New Roman" w:cs="Times New Roman"/>
+                      <w:sz w:val="24"/>
+                      <w:szCs w:val="24"/>
+                    </w:rPr>
+                    <w:t>On Schedule</w:t>
+                  </w:r>
+                </w:p>
+              </w:tc>
+              <w:tc>
+                <w:tcPr>
+                  <w:tcW w:w="1366" w:type="dxa"/>
+                  <w:vAlign w:val="center"/>
+                </w:tcPr>
+                <w:p>
+                  <w:pPr>
+                    <w:jc w:val="center"/>
+                    <w:rPr>
+                      <w:rFonts w:ascii="Times New Roman" w:hAnsi="Times New Roman" w:cs="Times New Roman"/>
+                      <w:sz w:val="24"/>
+                      <w:szCs w:val="24"/>
+                    </w:rPr>
+                  </w:pPr>
+                  <w:r>
+                    <w:rPr>
+                      <w:rFonts w:ascii="Times New Roman" w:hAnsi="Times New Roman" w:cs="Times New Roman"/>
+                      <w:sz w:val="24"/>
+                      <w:szCs w:val="24"/>
+                    </w:rPr>
+                    <w:t>1.</w:t>
+                  </w:r>
+                  <w:r>
+                    <w:rPr>
+                      <w:rFonts w:ascii="Times New Roman" w:hAnsi="Times New Roman" w:cs="Times New Roman"/>
+                      <w:sz w:val="24"/>
+                      <w:szCs w:val="24"/>
+                    </w:rPr>
+                    <w:t>0</w:t>
+                  </w:r>
+                </w:p>
+              </w:tc>
+            </w:tr>
+          </w:tbl>
+          <w:p>
+            <w:pPr>
+              <w:spacing w:line="276" w:lineRule="auto"/>
+              <w:rPr>
+                <w:rFonts w:ascii="Times New Roman" w:hAnsi="Times New Roman" w:cs="Times New Roman"/>
+                <w:sz w:val="24"/>
+                <w:szCs w:val="24"/>
+              </w:rPr>
+            </w:pPr>
+          </w:p>
+        </w:tc>
+      </w:tr>
+    </w:tbl>
+    <w:p>
+      <w:pPr>
+        <w:jc w:val="center"/>
+        <w:rPr>
+          <w:rFonts w:ascii="Times New Roman" w:hAnsi="Times New Roman" w:cs="Times New Roman"/>
+          <w:szCs w:val="22"/>
+        </w:rPr>
+      </w:pPr>
+    </w:p>
+    <w:p>
+      <w:pPr>
+        <w:jc w:val="both"/>
+        <w:rPr>
+          <w:rFonts w:ascii="Times New Roman" w:hAnsi="Times New Roman" w:cs="Times New Roman"/>
+          <w:b/>
+          <w:bCs/>
+          <w:szCs w:val="22"/>
+        </w:rPr>
+      </w:pPr>
+      <w:r>
+        <w:rPr>
+          <w:rFonts w:ascii="Times New Roman" w:hAnsi="Times New Roman" w:cs="Times New Roman"/>
+          <w:b/>
+          <w:bCs/>
+          <w:szCs w:val="22"/>
+        </w:rPr>
+        <w:t xml:space="preserve">Remarks: </w:t>
+      </w:r>
+      <w:r>
+        <w:rPr>
+          <w:rFonts w:ascii="Times New Roman" w:hAnsi="Times New Roman" w:cs="Times New Roman"/>
+          <w:szCs w:val="22"/>
+        </w:rPr>
+        <w:t>Percentage of each document is calculated from the number of user requirements in Software Requirement Specification document that have been completed in this progress.</w:t>
+      </w:r>
+    </w:p>
+    <w:p>
+      <w:pPr>
+        <w:jc w:val="center"/>
+        <w:rPr>
+          <w:rFonts w:ascii="Times New Roman" w:hAnsi="Times New Roman" w:cs="Times New Roman"/>
+          <w:sz w:val="40"/>
+          <w:szCs w:val="40"/>
+        </w:rPr>
+      </w:pPr>
+    </w:p>
+    <w:p>
+      <w:pPr>
+        <w:jc w:val="center"/>
+        <w:rPr>
+          <w:rFonts w:ascii="Times New Roman" w:hAnsi="Times New Roman" w:cs="Times New Roman"/>
+          <w:sz w:val="40"/>
+          <w:szCs w:val="40"/>
+        </w:rPr>
+      </w:pPr>
+    </w:p>
+    <w:p>
+      <w:pPr>
+        <w:jc w:val="center"/>
+        <w:rPr>
+          <w:rFonts w:ascii="Times New Roman" w:hAnsi="Times New Roman" w:cs="Times New Roman"/>
+          <w:sz w:val="40"/>
+          <w:szCs w:val="40"/>
+        </w:rPr>
+      </w:pPr>
+    </w:p>
+    <w:p>
+      <w:pPr>
+        <w:jc w:val="center"/>
+        <w:rPr>
+          <w:rFonts w:ascii="Times New Roman" w:hAnsi="Times New Roman" w:cstheme="minorBidi" w:hint="cs"/>
+          <w:sz w:val="40"/>
+          <w:szCs w:val="40"/>
+          <w:cs/>
+        </w:rPr>
+      </w:pPr>
+      <w:r>
+        <w:rPr>
+          <w:rFonts w:ascii="Times New Roman" w:hAnsi="Times New Roman" w:cs="Times New Roman"/>
+          <w:sz w:val="40"/>
+          <w:szCs w:val="40"/>
+        </w:rPr>
+        <w:t xml:space="preserve">Note: </w:t>
+      </w:r>
+      <w:r>
+        <w:rPr>
+          <w:rFonts w:ascii="Times New Roman" w:hAnsi="Times New Roman" w:cstheme="minorBidi" w:hint="cs"/>
+          <w:sz w:val="40"/>
+          <w:szCs w:val="40"/>
+          <w:cs/>
+        </w:rPr>
+        <w:t>ว่าทำไมไม่เสร็จ</w:t>
+      </w:r>
+      <w:bookmarkStart w:id="0" w:name="_GoBack"/>
+      <w:bookmarkEnd w:id="0"/>
+    </w:p>
+    <w:p>
+      <w:pPr>
+        <w:rPr>
+          <w:rFonts w:cstheme="minorBidi"/>
+        </w:rPr>
+      </w:pPr>
+    </w:p>
     <w:sectPr>
       <w:pgSz w:w="11906" w:h="16838"/>
       <w:pgMar w:top="1440" w:right="1440" w:bottom="1440" w:left="1440" w:header="708" w:footer="708" w:gutter="0"/>
@@ -2521,6 +4964,13 @@
     </w:sectPr>
   </w:body>
 </w:document>
+</file>
+
+<file path=word/commentsExtended.xml><?xml version="1.0" encoding="utf-8"?>
+<w15:commentsEx xmlns:wpc="http://schemas.microsoft.com/office/word/2010/wordprocessingCanvas" xmlns:mc="http://schemas.openxmlformats.org/markup-compatibility/2006" xmlns:o="urn:schemas-microsoft-com:office:office" xmlns:r="http://schemas.openxmlformats.org/officeDocument/2006/relationships" xmlns:m="http://schemas.openxmlformats.org/officeDocument/2006/math" xmlns:v="urn:schemas-microsoft-com:vml" xmlns:wp14="http://schemas.microsoft.com/office/word/2010/wordprocessingDrawing" xmlns:wp="http://schemas.openxmlformats.org/drawingml/2006/wordprocessingDrawing" xmlns:w10="urn:schemas-microsoft-com:office:word" xmlns:w="http://schemas.openxmlformats.org/wordprocessingml/2006/main" xmlns:w14="http://schemas.microsoft.com/office/word/2010/wordml" xmlns:w15="http://schemas.microsoft.com/office/word/2012/wordml" xmlns:wpg="http://schemas.microsoft.com/office/word/2010/wordprocessingGroup" xmlns:wpi="http://schemas.microsoft.com/office/word/2010/wordprocessingInk" xmlns:wne="http://schemas.microsoft.com/office/word/2006/wordml" xmlns:wps="http://schemas.microsoft.com/office/word/2010/wordprocessingShape" mc:Ignorable="w14 w15 wp14">
+  <w15:commentEx w15:paraId="7AE66054" w15:done="0"/>
+  <w15:commentEx w15:paraId="730A5EBD" w15:done="0"/>
+</w15:commentsEx>
 </file>
 
 <file path=word/endnotes.xml><?xml version="1.0" encoding="utf-8"?>
@@ -2700,17 +5150,20 @@
       <w:tblLook w:val="04A0" w:firstRow="1" w:lastRow="0" w:firstColumn="1" w:lastColumn="0" w:noHBand="0" w:noVBand="1"/>
     </w:tblPr>
     <w:tblGrid>
-      <w:gridCol w:w="1084"/>
-      <w:gridCol w:w="2963"/>
-      <w:gridCol w:w="972"/>
-      <w:gridCol w:w="1647"/>
-      <w:gridCol w:w="1230"/>
-      <w:gridCol w:w="1346"/>
+      <w:gridCol w:w="1136"/>
+      <w:gridCol w:w="2874"/>
+      <w:gridCol w:w="1007"/>
+      <w:gridCol w:w="1664"/>
+      <w:gridCol w:w="1231"/>
+      <w:gridCol w:w="1282"/>
     </w:tblGrid>
     <w:tr>
+      <w:trPr>
+        <w:trHeight w:val="330"/>
+      </w:trPr>
       <w:tc>
         <w:tcPr>
-          <w:tcW w:w="1101" w:type="dxa"/>
+          <w:tcW w:w="1136" w:type="dxa"/>
           <w:vAlign w:val="center"/>
         </w:tcPr>
         <w:p>
@@ -2737,7 +5190,7 @@
       </w:tc>
       <w:tc>
         <w:tcPr>
-          <w:tcW w:w="3118" w:type="dxa"/>
+          <w:tcW w:w="2874" w:type="dxa"/>
           <w:vAlign w:val="center"/>
         </w:tcPr>
         <w:p>
@@ -2800,7 +5253,7 @@
       </w:tc>
       <w:tc>
         <w:tcPr>
-          <w:tcW w:w="992" w:type="dxa"/>
+          <w:tcW w:w="1007" w:type="dxa"/>
           <w:vAlign w:val="center"/>
         </w:tcPr>
         <w:p>
@@ -2827,7 +5280,7 @@
       </w:tc>
       <w:tc>
         <w:tcPr>
-          <w:tcW w:w="1701" w:type="dxa"/>
+          <w:tcW w:w="1664" w:type="dxa"/>
           <w:vAlign w:val="center"/>
         </w:tcPr>
         <w:p>
@@ -2841,6 +5294,7 @@
               <w:szCs w:val="14"/>
             </w:rPr>
           </w:pPr>
+          <w:proofErr w:type="spellStart"/>
           <w:r>
             <w:rPr>
               <w:rFonts w:ascii="Times New Roman" w:hAnsi="Times New Roman" w:cs="Times New Roman"/>
@@ -2848,7 +5302,27 @@
               <w:sz w:val="14"/>
               <w:szCs w:val="14"/>
             </w:rPr>
-            <w:t>Kanokwan &amp; Wor</w:t>
+            <w:t>Kanokwan</w:t>
+          </w:r>
+          <w:proofErr w:type="spellEnd"/>
+          <w:r>
+            <w:rPr>
+              <w:rFonts w:ascii="Times New Roman" w:hAnsi="Times New Roman" w:cs="Times New Roman"/>
+              <w:bCs/>
+              <w:sz w:val="14"/>
+              <w:szCs w:val="14"/>
+            </w:rPr>
+            <w:t xml:space="preserve"> &amp; </w:t>
+          </w:r>
+          <w:proofErr w:type="spellStart"/>
+          <w:r>
+            <w:rPr>
+              <w:rFonts w:ascii="Times New Roman" w:hAnsi="Times New Roman" w:cs="Times New Roman"/>
+              <w:bCs/>
+              <w:sz w:val="14"/>
+              <w:szCs w:val="14"/>
+            </w:rPr>
+            <w:t>Wor</w:t>
           </w:r>
           <w:r>
             <w:rPr>
@@ -2859,11 +5333,12 @@
             </w:rPr>
             <w:t>apun</w:t>
           </w:r>
+          <w:proofErr w:type="spellEnd"/>
         </w:p>
       </w:tc>
       <w:tc>
         <w:tcPr>
-          <w:tcW w:w="1276" w:type="dxa"/>
+          <w:tcW w:w="1231" w:type="dxa"/>
           <w:vAlign w:val="center"/>
         </w:tcPr>
         <w:p>
@@ -2890,7 +5365,7 @@
       </w:tc>
       <w:tc>
         <w:tcPr>
-          <w:tcW w:w="1388" w:type="dxa"/>
+          <w:tcW w:w="1282" w:type="dxa"/>
           <w:vAlign w:val="center"/>
         </w:tcPr>
         <w:p>
@@ -2942,7 +5417,7 @@
               <w:sz w:val="14"/>
               <w:szCs w:val="14"/>
             </w:rPr>
-            <w:t>2</w:t>
+            <w:t>4</w:t>
           </w:r>
           <w:r>
             <w:rPr>
@@ -2959,9 +5434,12 @@
       </w:tc>
     </w:tr>
     <w:tr>
+      <w:trPr>
+        <w:trHeight w:val="330"/>
+      </w:trPr>
       <w:tc>
         <w:tcPr>
-          <w:tcW w:w="1101" w:type="dxa"/>
+          <w:tcW w:w="1136" w:type="dxa"/>
           <w:vAlign w:val="center"/>
         </w:tcPr>
         <w:p>
@@ -2988,7 +5466,7 @@
       </w:tc>
       <w:tc>
         <w:tcPr>
-          <w:tcW w:w="3118" w:type="dxa"/>
+          <w:tcW w:w="2874" w:type="dxa"/>
           <w:vAlign w:val="center"/>
         </w:tcPr>
         <w:p>
@@ -3015,7 +5493,7 @@
       </w:tc>
       <w:tc>
         <w:tcPr>
-          <w:tcW w:w="992" w:type="dxa"/>
+          <w:tcW w:w="1007" w:type="dxa"/>
           <w:vAlign w:val="center"/>
         </w:tcPr>
         <w:p>
@@ -3042,7 +5520,7 @@
       </w:tc>
       <w:tc>
         <w:tcPr>
-          <w:tcW w:w="1701" w:type="dxa"/>
+          <w:tcW w:w="1664" w:type="dxa"/>
           <w:vAlign w:val="center"/>
         </w:tcPr>
         <w:p>
@@ -3063,13 +5541,13 @@
               <w:sz w:val="14"/>
               <w:szCs w:val="14"/>
             </w:rPr>
-            <w:t>7/7/2014</w:t>
+            <w:t>10/20/2014</w:t>
           </w:r>
         </w:p>
       </w:tc>
       <w:tc>
         <w:tcPr>
-          <w:tcW w:w="1276" w:type="dxa"/>
+          <w:tcW w:w="1231" w:type="dxa"/>
           <w:vAlign w:val="center"/>
         </w:tcPr>
         <w:p>
@@ -3096,7 +5574,7 @@
       </w:tc>
       <w:tc>
         <w:tcPr>
-          <w:tcW w:w="1388" w:type="dxa"/>
+          <w:tcW w:w="1282" w:type="dxa"/>
           <w:vAlign w:val="center"/>
         </w:tcPr>
         <w:p>
@@ -3117,7 +5595,44 @@
               <w:sz w:val="14"/>
               <w:szCs w:val="14"/>
             </w:rPr>
-            <w:t>7/7/2014</w:t>
+            <w:fldChar w:fldCharType="begin"/>
+          </w:r>
+          <w:r>
+            <w:rPr>
+              <w:rFonts w:ascii="Times New Roman" w:hAnsi="Times New Roman" w:cs="Times New Roman"/>
+              <w:bCs/>
+              <w:sz w:val="14"/>
+              <w:szCs w:val="14"/>
+            </w:rPr>
+            <w:instrText xml:space="preserve"> DATE \@ "M/d/yyyy" </w:instrText>
+          </w:r>
+          <w:r>
+            <w:rPr>
+              <w:rFonts w:ascii="Times New Roman" w:hAnsi="Times New Roman" w:cs="Times New Roman"/>
+              <w:bCs/>
+              <w:sz w:val="14"/>
+              <w:szCs w:val="14"/>
+            </w:rPr>
+            <w:fldChar w:fldCharType="separate"/>
+          </w:r>
+          <w:r>
+            <w:rPr>
+              <w:rFonts w:ascii="Times New Roman" w:hAnsi="Times New Roman" w:cs="Times New Roman"/>
+              <w:bCs/>
+              <w:noProof/>
+              <w:sz w:val="14"/>
+              <w:szCs w:val="14"/>
+            </w:rPr>
+            <w:t>10/20/2014</w:t>
+          </w:r>
+          <w:r>
+            <w:rPr>
+              <w:rFonts w:ascii="Times New Roman" w:hAnsi="Times New Roman" w:cs="Times New Roman"/>
+              <w:bCs/>
+              <w:sz w:val="14"/>
+              <w:szCs w:val="14"/>
+            </w:rPr>
+            <w:fldChar w:fldCharType="end"/>
           </w:r>
         </w:p>
       </w:tc>
@@ -3275,6 +5790,14 @@
     <w:abstractNumId w:val="0"/>
   </w:num>
 </w:numbering>
+</file>
+
+<file path=word/people.xml><?xml version="1.0" encoding="utf-8"?>
+<w15:people xmlns:wpc="http://schemas.microsoft.com/office/word/2010/wordprocessingCanvas" xmlns:mc="http://schemas.openxmlformats.org/markup-compatibility/2006" xmlns:o="urn:schemas-microsoft-com:office:office" xmlns:r="http://schemas.openxmlformats.org/officeDocument/2006/relationships" xmlns:m="http://schemas.openxmlformats.org/officeDocument/2006/math" xmlns:v="urn:schemas-microsoft-com:vml" xmlns:wp14="http://schemas.microsoft.com/office/word/2010/wordprocessingDrawing" xmlns:wp="http://schemas.openxmlformats.org/drawingml/2006/wordprocessingDrawing" xmlns:w10="urn:schemas-microsoft-com:office:word" xmlns:w="http://schemas.openxmlformats.org/wordprocessingml/2006/main" xmlns:w14="http://schemas.microsoft.com/office/word/2010/wordml" xmlns:w15="http://schemas.microsoft.com/office/word/2012/wordml" xmlns:wpg="http://schemas.microsoft.com/office/word/2010/wordprocessingGroup" xmlns:wpi="http://schemas.microsoft.com/office/word/2010/wordprocessingInk" xmlns:wne="http://schemas.microsoft.com/office/word/2006/wordml" xmlns:wps="http://schemas.microsoft.com/office/word/2010/wordprocessingShape" mc:Ignorable="w14 w15 wp14">
+  <w15:person w15:author="CAMT">
+    <w15:presenceInfo w15:providerId="None" w15:userId="CAMT"/>
+  </w15:person>
+</w15:people>
 </file>
 
 <file path=word/styles.xml><?xml version="1.0" encoding="utf-8"?>
@@ -3674,6 +6197,108 @@
       <w:rFonts w:eastAsiaTheme="minorEastAsia"/>
     </w:rPr>
   </w:style>
+  <w:style w:type="character" w:styleId="CommentReference">
+    <w:name w:val="annotation reference"/>
+    <w:basedOn w:val="DefaultParagraphFont"/>
+    <w:uiPriority w:val="99"/>
+    <w:semiHidden/>
+    <w:unhideWhenUsed/>
+    <w:rsid w:val="00C56087"/>
+    <w:rPr>
+      <w:sz w:val="16"/>
+      <w:szCs w:val="18"/>
+    </w:rPr>
+  </w:style>
+  <w:style w:type="paragraph" w:styleId="CommentText">
+    <w:name w:val="annotation text"/>
+    <w:basedOn w:val="Normal"/>
+    <w:link w:val="CommentTextChar"/>
+    <w:uiPriority w:val="99"/>
+    <w:unhideWhenUsed/>
+    <w:rsid w:val="00C56087"/>
+    <w:pPr>
+      <w:spacing w:line="240" w:lineRule="auto"/>
+    </w:pPr>
+    <w:rPr>
+      <w:rFonts w:cs="Cordia New"/>
+      <w:sz w:val="20"/>
+      <w:szCs w:val="25"/>
+    </w:rPr>
+  </w:style>
+  <w:style w:type="character" w:customStyle="1" w:styleId="CommentTextChar">
+    <w:name w:val="Comment Text Char"/>
+    <w:basedOn w:val="DefaultParagraphFont"/>
+    <w:link w:val="CommentText"/>
+    <w:uiPriority w:val="99"/>
+    <w:rsid w:val="00C56087"/>
+    <w:rPr>
+      <w:rFonts w:ascii="Arial" w:eastAsia="Arial" w:hAnsi="Arial" w:cs="Cordia New"/>
+      <w:color w:val="000000"/>
+      <w:sz w:val="20"/>
+      <w:szCs w:val="25"/>
+    </w:rPr>
+  </w:style>
+  <w:style w:type="paragraph" w:styleId="CommentSubject">
+    <w:name w:val="annotation subject"/>
+    <w:basedOn w:val="CommentText"/>
+    <w:next w:val="CommentText"/>
+    <w:link w:val="CommentSubjectChar"/>
+    <w:uiPriority w:val="99"/>
+    <w:semiHidden/>
+    <w:unhideWhenUsed/>
+    <w:rsid w:val="00C56087"/>
+    <w:rPr>
+      <w:b/>
+      <w:bCs/>
+    </w:rPr>
+  </w:style>
+  <w:style w:type="character" w:customStyle="1" w:styleId="CommentSubjectChar">
+    <w:name w:val="Comment Subject Char"/>
+    <w:basedOn w:val="CommentTextChar"/>
+    <w:link w:val="CommentSubject"/>
+    <w:uiPriority w:val="99"/>
+    <w:semiHidden/>
+    <w:rsid w:val="00C56087"/>
+    <w:rPr>
+      <w:rFonts w:ascii="Arial" w:eastAsia="Arial" w:hAnsi="Arial" w:cs="Cordia New"/>
+      <w:b/>
+      <w:bCs/>
+      <w:color w:val="000000"/>
+      <w:sz w:val="20"/>
+      <w:szCs w:val="25"/>
+    </w:rPr>
+  </w:style>
+  <w:style w:type="paragraph" w:styleId="BalloonText">
+    <w:name w:val="Balloon Text"/>
+    <w:basedOn w:val="Normal"/>
+    <w:link w:val="BalloonTextChar"/>
+    <w:uiPriority w:val="99"/>
+    <w:semiHidden/>
+    <w:unhideWhenUsed/>
+    <w:rsid w:val="00C56087"/>
+    <w:pPr>
+      <w:spacing w:line="240" w:lineRule="auto"/>
+    </w:pPr>
+    <w:rPr>
+      <w:rFonts w:ascii="Segoe UI" w:hAnsi="Segoe UI" w:cs="Angsana New"/>
+      <w:sz w:val="18"/>
+      <w:szCs w:val="22"/>
+    </w:rPr>
+  </w:style>
+  <w:style w:type="character" w:customStyle="1" w:styleId="BalloonTextChar">
+    <w:name w:val="Balloon Text Char"/>
+    <w:basedOn w:val="DefaultParagraphFont"/>
+    <w:link w:val="BalloonText"/>
+    <w:uiPriority w:val="99"/>
+    <w:semiHidden/>
+    <w:rsid w:val="00C56087"/>
+    <w:rPr>
+      <w:rFonts w:ascii="Segoe UI" w:eastAsia="Arial" w:hAnsi="Segoe UI" w:cs="Angsana New"/>
+      <w:color w:val="000000"/>
+      <w:sz w:val="18"/>
+      <w:szCs w:val="22"/>
+    </w:rPr>
+  </w:style>
 </w:styles>
 </file>
 
@@ -4072,6 +6697,108 @@
     <w:rsid w:val="0014547A"/>
     <w:rPr>
       <w:rFonts w:eastAsiaTheme="minorEastAsia"/>
+    </w:rPr>
+  </w:style>
+  <w:style w:type="character" w:styleId="CommentReference">
+    <w:name w:val="annotation reference"/>
+    <w:basedOn w:val="DefaultParagraphFont"/>
+    <w:uiPriority w:val="99"/>
+    <w:semiHidden/>
+    <w:unhideWhenUsed/>
+    <w:rsid w:val="00C56087"/>
+    <w:rPr>
+      <w:sz w:val="16"/>
+      <w:szCs w:val="18"/>
+    </w:rPr>
+  </w:style>
+  <w:style w:type="paragraph" w:styleId="CommentText">
+    <w:name w:val="annotation text"/>
+    <w:basedOn w:val="Normal"/>
+    <w:link w:val="CommentTextChar"/>
+    <w:uiPriority w:val="99"/>
+    <w:unhideWhenUsed/>
+    <w:rsid w:val="00C56087"/>
+    <w:pPr>
+      <w:spacing w:line="240" w:lineRule="auto"/>
+    </w:pPr>
+    <w:rPr>
+      <w:rFonts w:cs="Cordia New"/>
+      <w:sz w:val="20"/>
+      <w:szCs w:val="25"/>
+    </w:rPr>
+  </w:style>
+  <w:style w:type="character" w:customStyle="1" w:styleId="CommentTextChar">
+    <w:name w:val="Comment Text Char"/>
+    <w:basedOn w:val="DefaultParagraphFont"/>
+    <w:link w:val="CommentText"/>
+    <w:uiPriority w:val="99"/>
+    <w:rsid w:val="00C56087"/>
+    <w:rPr>
+      <w:rFonts w:ascii="Arial" w:eastAsia="Arial" w:hAnsi="Arial" w:cs="Cordia New"/>
+      <w:color w:val="000000"/>
+      <w:sz w:val="20"/>
+      <w:szCs w:val="25"/>
+    </w:rPr>
+  </w:style>
+  <w:style w:type="paragraph" w:styleId="CommentSubject">
+    <w:name w:val="annotation subject"/>
+    <w:basedOn w:val="CommentText"/>
+    <w:next w:val="CommentText"/>
+    <w:link w:val="CommentSubjectChar"/>
+    <w:uiPriority w:val="99"/>
+    <w:semiHidden/>
+    <w:unhideWhenUsed/>
+    <w:rsid w:val="00C56087"/>
+    <w:rPr>
+      <w:b/>
+      <w:bCs/>
+    </w:rPr>
+  </w:style>
+  <w:style w:type="character" w:customStyle="1" w:styleId="CommentSubjectChar">
+    <w:name w:val="Comment Subject Char"/>
+    <w:basedOn w:val="CommentTextChar"/>
+    <w:link w:val="CommentSubject"/>
+    <w:uiPriority w:val="99"/>
+    <w:semiHidden/>
+    <w:rsid w:val="00C56087"/>
+    <w:rPr>
+      <w:rFonts w:ascii="Arial" w:eastAsia="Arial" w:hAnsi="Arial" w:cs="Cordia New"/>
+      <w:b/>
+      <w:bCs/>
+      <w:color w:val="000000"/>
+      <w:sz w:val="20"/>
+      <w:szCs w:val="25"/>
+    </w:rPr>
+  </w:style>
+  <w:style w:type="paragraph" w:styleId="BalloonText">
+    <w:name w:val="Balloon Text"/>
+    <w:basedOn w:val="Normal"/>
+    <w:link w:val="BalloonTextChar"/>
+    <w:uiPriority w:val="99"/>
+    <w:semiHidden/>
+    <w:unhideWhenUsed/>
+    <w:rsid w:val="00C56087"/>
+    <w:pPr>
+      <w:spacing w:line="240" w:lineRule="auto"/>
+    </w:pPr>
+    <w:rPr>
+      <w:rFonts w:ascii="Segoe UI" w:hAnsi="Segoe UI" w:cs="Angsana New"/>
+      <w:sz w:val="18"/>
+      <w:szCs w:val="22"/>
+    </w:rPr>
+  </w:style>
+  <w:style w:type="character" w:customStyle="1" w:styleId="BalloonTextChar">
+    <w:name w:val="Balloon Text Char"/>
+    <w:basedOn w:val="DefaultParagraphFont"/>
+    <w:link w:val="BalloonText"/>
+    <w:uiPriority w:val="99"/>
+    <w:semiHidden/>
+    <w:rsid w:val="00C56087"/>
+    <w:rPr>
+      <w:rFonts w:ascii="Segoe UI" w:eastAsia="Arial" w:hAnsi="Segoe UI" w:cs="Angsana New"/>
+      <w:color w:val="000000"/>
+      <w:sz w:val="18"/>
+      <w:szCs w:val="22"/>
     </w:rPr>
   </w:style>
 </w:styles>
@@ -4367,7 +7094,7 @@
 </file>
 
 <file path=customXml/itemProps1.xml><?xml version="1.0" encoding="utf-8"?>
-<ds:datastoreItem xmlns:ds="http://schemas.openxmlformats.org/officeDocument/2006/customXml" ds:itemID="{A13C33F8-26B3-42C4-B11F-F2A97C2E3817}">
+<ds:datastoreItem xmlns:ds="http://schemas.openxmlformats.org/officeDocument/2006/customXml" ds:itemID="{DCD4C707-BF08-4B80-B6E2-755DFBD475FF}">
   <ds:schemaRefs>
     <ds:schemaRef ds:uri="http://schemas.openxmlformats.org/officeDocument/2006/bibliography"/>
   </ds:schemaRefs>

</xml_diff>